<commit_message>
modifique planificacion 8vo ccnn unidad 1
</commit_message>
<xml_diff>
--- a/planificaciones/ccnn/8vo_basico/ccnn_8vo_unidad1.docx
+++ b/planificaciones/ccnn/8vo_basico/ccnn_8vo_unidad1.docx
@@ -118,7 +118,7 @@
       <w:tblPr>
         <w:tblW w:w="17990" w:type="dxa"/>
         <w:jc w:val="left"/>
-        <w:tblInd w:w="-60" w:type="dxa"/>
+        <w:tblInd w:w="-65" w:type="dxa"/>
         <w:tblBorders>
           <w:top w:val="single" w:sz="4" w:space="0" w:color="00000A"/>
           <w:left w:val="single" w:sz="4" w:space="0" w:color="00000A"/>
@@ -129,7 +129,7 @@
         </w:tblBorders>
         <w:tblCellMar>
           <w:top w:w="0" w:type="dxa"/>
-          <w:left w:w="48" w:type="dxa"/>
+          <w:left w:w="43" w:type="dxa"/>
           <w:bottom w:w="0" w:type="dxa"/>
           <w:right w:w="108" w:type="dxa"/>
         </w:tblCellMar>
@@ -158,7 +158,7 @@
             </w:tcBorders>
             <w:shd w:fill="auto" w:val="clear"/>
             <w:tcMar>
-              <w:left w:w="48" w:type="dxa"/>
+              <w:left w:w="43" w:type="dxa"/>
             </w:tcMar>
           </w:tcPr>
           <w:p>
@@ -209,7 +209,7 @@
             </w:tcBorders>
             <w:shd w:fill="auto" w:val="clear"/>
             <w:tcMar>
-              <w:left w:w="48" w:type="dxa"/>
+              <w:left w:w="43" w:type="dxa"/>
             </w:tcMar>
           </w:tcPr>
           <w:p>
@@ -260,7 +260,7 @@
             </w:tcBorders>
             <w:shd w:fill="auto" w:val="clear"/>
             <w:tcMar>
-              <w:left w:w="48" w:type="dxa"/>
+              <w:left w:w="43" w:type="dxa"/>
             </w:tcMar>
           </w:tcPr>
           <w:p>
@@ -293,15 +293,7 @@
                 <w:sz w:val="22"/>
                 <w:szCs w:val="22"/>
               </w:rPr>
-              <w:t xml:space="preserve">º </w:t>
-            </w:r>
-            <w:r>
-              <w:rPr>
-                <w:rFonts w:cs="Arial" w:ascii="Bookman Old Style" w:hAnsi="Bookman Old Style"/>
-                <w:sz w:val="22"/>
-                <w:szCs w:val="22"/>
-              </w:rPr>
-              <w:t>Básico</w:t>
+              <w:t>º Básico</w:t>
             </w:r>
           </w:p>
         </w:tc>
@@ -318,7 +310,7 @@
             </w:tcBorders>
             <w:shd w:fill="auto" w:val="clear"/>
             <w:tcMar>
-              <w:left w:w="48" w:type="dxa"/>
+              <w:left w:w="43" w:type="dxa"/>
             </w:tcMar>
           </w:tcPr>
           <w:p>
@@ -375,7 +367,7 @@
             </w:tcBorders>
             <w:shd w:fill="auto" w:val="clear"/>
             <w:tcMar>
-              <w:left w:w="48" w:type="dxa"/>
+              <w:left w:w="43" w:type="dxa"/>
             </w:tcMar>
           </w:tcPr>
           <w:p>
@@ -399,6 +391,14 @@
                 <w:szCs w:val="22"/>
               </w:rPr>
               <w:t xml:space="preserve"> </w:t>
+            </w:r>
+            <w:r>
+              <w:rPr>
+                <w:rFonts w:cs="Arial" w:ascii="Bookman Old Style" w:hAnsi="Bookman Old Style"/>
+                <w:sz w:val="22"/>
+                <w:szCs w:val="22"/>
+              </w:rPr>
+              <w:t>Nutrición y salud</w:t>
             </w:r>
           </w:p>
         </w:tc>
@@ -421,7 +421,7 @@
             </w:tcBorders>
             <w:shd w:fill="auto" w:val="clear"/>
             <w:tcMar>
-              <w:left w:w="48" w:type="dxa"/>
+              <w:left w:w="43" w:type="dxa"/>
             </w:tcMar>
           </w:tcPr>
           <w:p>
@@ -446,6 +446,14 @@
                 <w:szCs w:val="22"/>
               </w:rPr>
               <w:t xml:space="preserve">: </w:t>
+            </w:r>
+            <w:r>
+              <w:rPr>
+                <w:rFonts w:cs="Arial" w:ascii="Bookman Old Style" w:hAnsi="Bookman Old Style"/>
+                <w:sz w:val="22"/>
+                <w:szCs w:val="22"/>
+              </w:rPr>
+              <w:t>Comprender el funcionamiento básico de los sistemas corporales y las células asociadas a ellos. Además deben comprender las características nutricionales de los alimentos. Además se espera que los alumnos propongan un plan de vida saludable.</w:t>
             </w:r>
           </w:p>
         </w:tc>
@@ -468,7 +476,7 @@
             </w:tcBorders>
             <w:shd w:fill="auto" w:val="clear"/>
             <w:tcMar>
-              <w:left w:w="48" w:type="dxa"/>
+              <w:left w:w="43" w:type="dxa"/>
             </w:tcMar>
           </w:tcPr>
           <w:p>
@@ -501,7 +509,254 @@
               </w:rPr>
             </w:pPr>
             <w:r>
-              <w:rPr/>
+              <w:rPr>
+                <w:rFonts w:cs="Arial" w:ascii="Bookman Old Style" w:hAnsi="Bookman Old Style"/>
+                <w:b w:val="false"/>
+                <w:bCs w:val="false"/>
+                <w:sz w:val="22"/>
+                <w:szCs w:val="22"/>
+              </w:rPr>
+              <w:t>Interacción de los sistemas digestivo, circulatorio, respiratorio y excretor; estilos de vida</w:t>
+            </w:r>
+          </w:p>
+          <w:p>
+            <w:pPr>
+              <w:pStyle w:val="Normal"/>
+              <w:jc w:val="both"/>
+              <w:rPr>
+                <w:rFonts w:ascii="Bookman Old Style" w:hAnsi="Bookman Old Style" w:cs="Arial"/>
+                <w:b w:val="false"/>
+                <w:b w:val="false"/>
+                <w:bCs w:val="false"/>
+                <w:sz w:val="22"/>
+                <w:szCs w:val="22"/>
+              </w:rPr>
+            </w:pPr>
+            <w:r>
+              <w:rPr>
+                <w:rFonts w:cs="Arial" w:ascii="Bookman Old Style" w:hAnsi="Bookman Old Style"/>
+                <w:b w:val="false"/>
+                <w:bCs w:val="false"/>
+                <w:sz w:val="22"/>
+                <w:szCs w:val="22"/>
+              </w:rPr>
+              <w:t>saludable.</w:t>
+            </w:r>
+          </w:p>
+          <w:p>
+            <w:pPr>
+              <w:pStyle w:val="Normal"/>
+              <w:jc w:val="both"/>
+              <w:rPr>
+                <w:rFonts w:ascii="Bookman Old Style" w:hAnsi="Bookman Old Style" w:cs="Arial"/>
+                <w:b w:val="false"/>
+                <w:b w:val="false"/>
+                <w:bCs w:val="false"/>
+                <w:sz w:val="22"/>
+                <w:szCs w:val="22"/>
+              </w:rPr>
+            </w:pPr>
+            <w:r>
+              <w:rPr>
+                <w:rFonts w:cs="Arial" w:ascii="Bookman Old Style" w:hAnsi="Bookman Old Style"/>
+                <w:b w:val="false"/>
+                <w:bCs w:val="false"/>
+                <w:sz w:val="22"/>
+                <w:szCs w:val="22"/>
+              </w:rPr>
+              <w:t>Tipos de nutrientes: agua, proteínas, carbohidratos, lípidos, vitaminas y minerales.</w:t>
+            </w:r>
+          </w:p>
+          <w:p>
+            <w:pPr>
+              <w:pStyle w:val="Normal"/>
+              <w:jc w:val="both"/>
+              <w:rPr>
+                <w:rFonts w:ascii="Bookman Old Style" w:hAnsi="Bookman Old Style" w:cs="Arial"/>
+                <w:b w:val="false"/>
+                <w:b w:val="false"/>
+                <w:bCs w:val="false"/>
+                <w:sz w:val="22"/>
+                <w:szCs w:val="22"/>
+              </w:rPr>
+            </w:pPr>
+            <w:r>
+              <w:rPr>
+                <w:rFonts w:cs="Arial" w:ascii="Bookman Old Style" w:hAnsi="Bookman Old Style"/>
+                <w:b w:val="false"/>
+                <w:bCs w:val="false"/>
+                <w:sz w:val="22"/>
+                <w:szCs w:val="22"/>
+              </w:rPr>
+              <w:t>Unidades estructurales de proteínas, carbohidratos y lípidos.</w:t>
+            </w:r>
+          </w:p>
+          <w:p>
+            <w:pPr>
+              <w:pStyle w:val="Normal"/>
+              <w:jc w:val="both"/>
+              <w:rPr>
+                <w:rFonts w:ascii="Bookman Old Style" w:hAnsi="Bookman Old Style" w:cs="Arial"/>
+                <w:b w:val="false"/>
+                <w:b w:val="false"/>
+                <w:bCs w:val="false"/>
+                <w:sz w:val="22"/>
+                <w:szCs w:val="22"/>
+              </w:rPr>
+            </w:pPr>
+            <w:r>
+              <w:rPr>
+                <w:rFonts w:cs="Arial" w:ascii="Bookman Old Style" w:hAnsi="Bookman Old Style"/>
+                <w:b w:val="false"/>
+                <w:bCs w:val="false"/>
+                <w:sz w:val="22"/>
+                <w:szCs w:val="22"/>
+              </w:rPr>
+              <w:t>Rol de nutrientes en el cuerpo humano.</w:t>
+            </w:r>
+          </w:p>
+          <w:p>
+            <w:pPr>
+              <w:pStyle w:val="Normal"/>
+              <w:jc w:val="both"/>
+              <w:rPr>
+                <w:rFonts w:ascii="Bookman Old Style" w:hAnsi="Bookman Old Style" w:cs="Arial"/>
+                <w:b w:val="false"/>
+                <w:b w:val="false"/>
+                <w:bCs w:val="false"/>
+                <w:sz w:val="22"/>
+                <w:szCs w:val="22"/>
+              </w:rPr>
+            </w:pPr>
+            <w:r>
+              <w:rPr>
+                <w:rFonts w:cs="Arial" w:ascii="Bookman Old Style" w:hAnsi="Bookman Old Style"/>
+                <w:b w:val="false"/>
+                <w:bCs w:val="false"/>
+                <w:sz w:val="22"/>
+                <w:szCs w:val="22"/>
+              </w:rPr>
+              <w:t>Efectos sobre la salud humana de los nutrientes contenidos en alimentos.</w:t>
+            </w:r>
+          </w:p>
+          <w:p>
+            <w:pPr>
+              <w:pStyle w:val="Normal"/>
+              <w:jc w:val="both"/>
+              <w:rPr>
+                <w:rFonts w:ascii="Bookman Old Style" w:hAnsi="Bookman Old Style" w:cs="Arial"/>
+                <w:b w:val="false"/>
+                <w:b w:val="false"/>
+                <w:bCs w:val="false"/>
+                <w:sz w:val="22"/>
+                <w:szCs w:val="22"/>
+              </w:rPr>
+            </w:pPr>
+            <w:r>
+              <w:rPr>
+                <w:rFonts w:cs="Arial" w:ascii="Bookman Old Style" w:hAnsi="Bookman Old Style"/>
+                <w:b w:val="false"/>
+                <w:bCs w:val="false"/>
+                <w:sz w:val="22"/>
+                <w:szCs w:val="22"/>
+              </w:rPr>
+              <w:t>Cálculo del IMC y de la tasa metabólica basal.</w:t>
+            </w:r>
+          </w:p>
+          <w:p>
+            <w:pPr>
+              <w:pStyle w:val="Normal"/>
+              <w:jc w:val="both"/>
+              <w:rPr>
+                <w:rFonts w:ascii="Bookman Old Style" w:hAnsi="Bookman Old Style" w:cs="Arial"/>
+                <w:b w:val="false"/>
+                <w:b w:val="false"/>
+                <w:bCs w:val="false"/>
+                <w:sz w:val="22"/>
+                <w:szCs w:val="22"/>
+              </w:rPr>
+            </w:pPr>
+            <w:r>
+              <w:rPr>
+                <w:rFonts w:cs="Arial" w:ascii="Bookman Old Style" w:hAnsi="Bookman Old Style"/>
+                <w:b w:val="false"/>
+                <w:bCs w:val="false"/>
+                <w:sz w:val="22"/>
+                <w:szCs w:val="22"/>
+              </w:rPr>
+              <w:t>Enfermedades relacionadas con la alimentación: obesidad, hipertensión, osteoporosis, anorexia,</w:t>
+            </w:r>
+          </w:p>
+          <w:p>
+            <w:pPr>
+              <w:pStyle w:val="Normal"/>
+              <w:jc w:val="both"/>
+              <w:rPr>
+                <w:rFonts w:ascii="Bookman Old Style" w:hAnsi="Bookman Old Style" w:cs="Arial"/>
+                <w:b w:val="false"/>
+                <w:b w:val="false"/>
+                <w:bCs w:val="false"/>
+                <w:sz w:val="22"/>
+                <w:szCs w:val="22"/>
+              </w:rPr>
+            </w:pPr>
+            <w:r>
+              <w:rPr>
+                <w:rFonts w:cs="Arial" w:ascii="Bookman Old Style" w:hAnsi="Bookman Old Style"/>
+                <w:b w:val="false"/>
+                <w:bCs w:val="false"/>
+                <w:sz w:val="22"/>
+                <w:szCs w:val="22"/>
+              </w:rPr>
+              <w:t>bulimia.</w:t>
+            </w:r>
+          </w:p>
+          <w:p>
+            <w:pPr>
+              <w:pStyle w:val="Normal"/>
+              <w:jc w:val="both"/>
+              <w:rPr>
+                <w:rFonts w:ascii="Bookman Old Style" w:hAnsi="Bookman Old Style" w:cs="Arial"/>
+                <w:b w:val="false"/>
+                <w:b w:val="false"/>
+                <w:bCs w:val="false"/>
+                <w:sz w:val="22"/>
+                <w:szCs w:val="22"/>
+              </w:rPr>
+            </w:pPr>
+            <w:r>
+              <w:rPr>
+                <w:rFonts w:cs="Arial" w:ascii="Bookman Old Style" w:hAnsi="Bookman Old Style"/>
+                <w:b w:val="false"/>
+                <w:bCs w:val="false"/>
+                <w:sz w:val="22"/>
+                <w:szCs w:val="22"/>
+              </w:rPr>
+              <w:t>Hábitos de vida saludable que incluyan una dieta balanceada, ejercicio físico regular y evitar el</w:t>
+            </w:r>
+          </w:p>
+          <w:p>
+            <w:pPr>
+              <w:pStyle w:val="Normal"/>
+              <w:jc w:val="both"/>
+              <w:rPr>
+                <w:rFonts w:ascii="Bookman Old Style" w:hAnsi="Bookman Old Style" w:cs="Arial"/>
+                <w:b w:val="false"/>
+                <w:b w:val="false"/>
+                <w:bCs w:val="false"/>
+                <w:sz w:val="22"/>
+                <w:szCs w:val="22"/>
+              </w:rPr>
+            </w:pPr>
+            <w:r>
+              <w:rPr>
+                <w:rFonts w:cs="Arial" w:ascii="Bookman Old Style" w:hAnsi="Bookman Old Style"/>
+                <w:b w:val="false"/>
+                <w:bCs w:val="false"/>
+                <w:sz w:val="22"/>
+                <w:szCs w:val="22"/>
+              </w:rPr>
+              <w:t>consumo de tabaco, alcohol y drogas.</w:t>
             </w:r>
           </w:p>
         </w:tc>
@@ -533,7 +788,7 @@
       <w:tblPr>
         <w:tblW w:w="18052" w:type="dxa"/>
         <w:jc w:val="left"/>
-        <w:tblInd w:w="-60" w:type="dxa"/>
+        <w:tblInd w:w="-65" w:type="dxa"/>
         <w:tblBorders>
           <w:top w:val="single" w:sz="4" w:space="0" w:color="00000A"/>
           <w:left w:val="single" w:sz="4" w:space="0" w:color="00000A"/>
@@ -544,7 +799,7 @@
         </w:tblBorders>
         <w:tblCellMar>
           <w:top w:w="0" w:type="dxa"/>
-          <w:left w:w="48" w:type="dxa"/>
+          <w:left w:w="43" w:type="dxa"/>
           <w:bottom w:w="0" w:type="dxa"/>
           <w:right w:w="108" w:type="dxa"/>
         </w:tblCellMar>
@@ -575,7 +830,7 @@
             </w:tcBorders>
             <w:shd w:fill="auto" w:val="clear"/>
             <w:tcMar>
-              <w:left w:w="48" w:type="dxa"/>
+              <w:left w:w="43" w:type="dxa"/>
             </w:tcMar>
           </w:tcPr>
           <w:p>
@@ -592,7 +847,7 @@
                 <w:sz w:val="22"/>
                 <w:szCs w:val="22"/>
               </w:rPr>
-              <w:t>Aprendizaje esperado</w:t>
+              <w:t>Objetivos de aprendizaje</w:t>
             </w:r>
           </w:p>
         </w:tc>
@@ -609,7 +864,7 @@
             </w:tcBorders>
             <w:shd w:fill="auto" w:val="clear"/>
             <w:tcMar>
-              <w:left w:w="48" w:type="dxa"/>
+              <w:left w:w="43" w:type="dxa"/>
             </w:tcMar>
           </w:tcPr>
           <w:p>
@@ -643,7 +898,7 @@
             </w:tcBorders>
             <w:shd w:fill="auto" w:val="clear"/>
             <w:tcMar>
-              <w:left w:w="48" w:type="dxa"/>
+              <w:left w:w="43" w:type="dxa"/>
             </w:tcMar>
           </w:tcPr>
           <w:p>
@@ -677,7 +932,7 @@
             </w:tcBorders>
             <w:shd w:fill="auto" w:val="clear"/>
             <w:tcMar>
-              <w:left w:w="48" w:type="dxa"/>
+              <w:left w:w="43" w:type="dxa"/>
             </w:tcMar>
           </w:tcPr>
           <w:p>
@@ -711,7 +966,7 @@
             </w:tcBorders>
             <w:shd w:fill="auto" w:val="clear"/>
             <w:tcMar>
-              <w:left w:w="48" w:type="dxa"/>
+              <w:left w:w="43" w:type="dxa"/>
             </w:tcMar>
           </w:tcPr>
           <w:p>
@@ -750,7 +1005,7 @@
             </w:tcBorders>
             <w:shd w:fill="auto" w:val="clear"/>
             <w:tcMar>
-              <w:left w:w="48" w:type="dxa"/>
+              <w:left w:w="43" w:type="dxa"/>
             </w:tcMar>
           </w:tcPr>
           <w:p>
@@ -765,7 +1020,277 @@
               </w:rPr>
             </w:pPr>
             <w:r>
-              <w:rPr/>
+              <w:rPr>
+                <w:rFonts w:cs="Arial" w:ascii="Bookman Old Style" w:hAnsi="Bookman Old Style"/>
+                <w:bCs/>
+                <w:sz w:val="22"/>
+                <w:szCs w:val="22"/>
+              </w:rPr>
+              <w:t>Explicar, basados en evidencias, la interacción de sistemas del cuerpo humano,</w:t>
+            </w:r>
+          </w:p>
+          <w:p>
+            <w:pPr>
+              <w:pStyle w:val="Normal"/>
+              <w:jc w:val="both"/>
+              <w:rPr>
+                <w:rFonts w:ascii="Bookman Old Style" w:hAnsi="Bookman Old Style" w:cs="Arial"/>
+                <w:bCs/>
+                <w:sz w:val="22"/>
+                <w:szCs w:val="22"/>
+              </w:rPr>
+            </w:pPr>
+            <w:r>
+              <w:rPr>
+                <w:rFonts w:cs="Arial" w:ascii="Bookman Old Style" w:hAnsi="Bookman Old Style"/>
+                <w:bCs/>
+                <w:sz w:val="22"/>
+                <w:szCs w:val="22"/>
+              </w:rPr>
+              <w:t>organizados por estructuras</w:t>
+            </w:r>
+          </w:p>
+          <w:p>
+            <w:pPr>
+              <w:pStyle w:val="Normal"/>
+              <w:jc w:val="both"/>
+              <w:rPr>
+                <w:rFonts w:ascii="Bookman Old Style" w:hAnsi="Bookman Old Style" w:cs="Arial"/>
+                <w:bCs/>
+                <w:sz w:val="22"/>
+                <w:szCs w:val="22"/>
+              </w:rPr>
+            </w:pPr>
+            <w:r>
+              <w:rPr>
+                <w:rFonts w:cs="Arial" w:ascii="Bookman Old Style" w:hAnsi="Bookman Old Style"/>
+                <w:bCs/>
+                <w:sz w:val="22"/>
+                <w:szCs w:val="22"/>
+              </w:rPr>
+              <w:t>especializadas que contribuyen a su equilibrio, considerando:</w:t>
+            </w:r>
+          </w:p>
+          <w:p>
+            <w:pPr>
+              <w:pStyle w:val="Normal"/>
+              <w:jc w:val="both"/>
+              <w:rPr>
+                <w:rFonts w:ascii="Bookman Old Style" w:hAnsi="Bookman Old Style" w:cs="Arial"/>
+                <w:bCs/>
+                <w:sz w:val="22"/>
+                <w:szCs w:val="22"/>
+              </w:rPr>
+            </w:pPr>
+            <w:r>
+              <w:rPr>
+                <w:rFonts w:cs="Arial" w:ascii="Bookman Old Style" w:hAnsi="Bookman Old Style"/>
+                <w:bCs/>
+                <w:sz w:val="22"/>
+                <w:szCs w:val="22"/>
+              </w:rPr>
+              <w:t>la digestión de los alimentos por medio de la acción de enzimas digestivas y su absorción o paso a la sangre.</w:t>
+            </w:r>
+          </w:p>
+          <w:p>
+            <w:pPr>
+              <w:pStyle w:val="Normal"/>
+              <w:jc w:val="both"/>
+              <w:rPr>
+                <w:rFonts w:ascii="Bookman Old Style" w:hAnsi="Bookman Old Style" w:cs="Arial"/>
+                <w:bCs/>
+                <w:sz w:val="22"/>
+                <w:szCs w:val="22"/>
+              </w:rPr>
+            </w:pPr>
+            <w:r>
+              <w:rPr>
+                <w:rFonts w:cs="Arial" w:ascii="Bookman Old Style" w:hAnsi="Bookman Old Style"/>
+                <w:bCs/>
+                <w:sz w:val="22"/>
+                <w:szCs w:val="22"/>
+              </w:rPr>
+            </w:r>
+          </w:p>
+          <w:p>
+            <w:pPr>
+              <w:pStyle w:val="Normal"/>
+              <w:jc w:val="both"/>
+              <w:rPr>
+                <w:rFonts w:ascii="Bookman Old Style" w:hAnsi="Bookman Old Style" w:cs="Arial"/>
+                <w:bCs/>
+                <w:sz w:val="22"/>
+                <w:szCs w:val="22"/>
+              </w:rPr>
+            </w:pPr>
+            <w:r>
+              <w:rPr>
+                <w:rFonts w:cs="Arial" w:ascii="Bookman Old Style" w:hAnsi="Bookman Old Style"/>
+                <w:bCs/>
+                <w:sz w:val="22"/>
+                <w:szCs w:val="22"/>
+              </w:rPr>
+              <w:t>E</w:t>
+            </w:r>
+            <w:r>
+              <w:rPr>
+                <w:rFonts w:cs="Arial" w:ascii="Bookman Old Style" w:hAnsi="Bookman Old Style"/>
+                <w:bCs/>
+                <w:sz w:val="22"/>
+                <w:szCs w:val="22"/>
+              </w:rPr>
+              <w:t>l rol del sistema circulatorio en el transporte de sustancias como nutrientes, gases, desechos metabólicos y anticuerpos.</w:t>
+            </w:r>
+          </w:p>
+          <w:p>
+            <w:pPr>
+              <w:pStyle w:val="Normal"/>
+              <w:jc w:val="both"/>
+              <w:rPr>
+                <w:rFonts w:ascii="Bookman Old Style" w:hAnsi="Bookman Old Style" w:cs="Arial"/>
+                <w:bCs/>
+                <w:sz w:val="22"/>
+                <w:szCs w:val="22"/>
+              </w:rPr>
+            </w:pPr>
+            <w:r>
+              <w:rPr>
+                <w:rFonts w:cs="Arial" w:ascii="Bookman Old Style" w:hAnsi="Bookman Old Style"/>
+                <w:bCs/>
+                <w:sz w:val="22"/>
+                <w:szCs w:val="22"/>
+              </w:rPr>
+            </w:r>
+          </w:p>
+          <w:p>
+            <w:pPr>
+              <w:pStyle w:val="Normal"/>
+              <w:jc w:val="both"/>
+              <w:rPr>
+                <w:rFonts w:ascii="Bookman Old Style" w:hAnsi="Bookman Old Style" w:cs="Arial"/>
+                <w:bCs/>
+                <w:sz w:val="22"/>
+                <w:szCs w:val="22"/>
+              </w:rPr>
+            </w:pPr>
+            <w:r>
+              <w:rPr>
+                <w:rFonts w:cs="Arial" w:ascii="Bookman Old Style" w:hAnsi="Bookman Old Style"/>
+                <w:bCs/>
+                <w:sz w:val="22"/>
+                <w:szCs w:val="22"/>
+              </w:rPr>
+              <w:t>E</w:t>
+            </w:r>
+            <w:r>
+              <w:rPr>
+                <w:rFonts w:cs="Arial" w:ascii="Bookman Old Style" w:hAnsi="Bookman Old Style"/>
+                <w:bCs/>
+                <w:sz w:val="22"/>
+                <w:szCs w:val="22"/>
+              </w:rPr>
+              <w:t>l proceso de ventilación pulmonar e intercambio gaseoso a nivel alveolar.</w:t>
+            </w:r>
+          </w:p>
+          <w:p>
+            <w:pPr>
+              <w:pStyle w:val="Normal"/>
+              <w:jc w:val="both"/>
+              <w:rPr>
+                <w:rFonts w:ascii="Bookman Old Style" w:hAnsi="Bookman Old Style" w:cs="Arial"/>
+                <w:bCs/>
+                <w:sz w:val="22"/>
+                <w:szCs w:val="22"/>
+              </w:rPr>
+            </w:pPr>
+            <w:r>
+              <w:rPr>
+                <w:rFonts w:cs="Arial" w:ascii="Bookman Old Style" w:hAnsi="Bookman Old Style"/>
+                <w:bCs/>
+                <w:sz w:val="22"/>
+                <w:szCs w:val="22"/>
+              </w:rPr>
+            </w:r>
+          </w:p>
+          <w:p>
+            <w:pPr>
+              <w:pStyle w:val="Normal"/>
+              <w:jc w:val="both"/>
+              <w:rPr>
+                <w:rFonts w:ascii="Bookman Old Style" w:hAnsi="Bookman Old Style" w:cs="Arial"/>
+                <w:bCs/>
+                <w:sz w:val="22"/>
+                <w:szCs w:val="22"/>
+              </w:rPr>
+            </w:pPr>
+            <w:r>
+              <w:rPr>
+                <w:rFonts w:cs="Arial" w:ascii="Bookman Old Style" w:hAnsi="Bookman Old Style"/>
+                <w:bCs/>
+                <w:sz w:val="22"/>
+                <w:szCs w:val="22"/>
+              </w:rPr>
+              <w:t>E</w:t>
+            </w:r>
+            <w:r>
+              <w:rPr>
+                <w:rFonts w:cs="Arial" w:ascii="Bookman Old Style" w:hAnsi="Bookman Old Style"/>
+                <w:bCs/>
+                <w:sz w:val="22"/>
+                <w:szCs w:val="22"/>
+              </w:rPr>
+              <w:t>l rol del sistema excretor en relación con la filtración de la sangre, la regulación de la cantidad de agua en el cuerpo y la eliminación de desechos.</w:t>
+            </w:r>
+          </w:p>
+          <w:p>
+            <w:pPr>
+              <w:pStyle w:val="Normal"/>
+              <w:jc w:val="both"/>
+              <w:rPr>
+                <w:rFonts w:ascii="Bookman Old Style" w:hAnsi="Bookman Old Style" w:cs="Arial"/>
+                <w:bCs/>
+                <w:sz w:val="22"/>
+                <w:szCs w:val="22"/>
+              </w:rPr>
+            </w:pPr>
+            <w:r>
+              <w:rPr>
+                <w:rFonts w:cs="Arial" w:ascii="Bookman Old Style" w:hAnsi="Bookman Old Style"/>
+                <w:bCs/>
+                <w:sz w:val="22"/>
+                <w:szCs w:val="22"/>
+              </w:rPr>
+              <w:t></w:t>
+            </w:r>
+          </w:p>
+          <w:p>
+            <w:pPr>
+              <w:pStyle w:val="Normal"/>
+              <w:jc w:val="both"/>
+              <w:rPr>
+                <w:rFonts w:ascii="Bookman Old Style" w:hAnsi="Bookman Old Style" w:cs="Arial"/>
+                <w:bCs/>
+                <w:sz w:val="22"/>
+                <w:szCs w:val="22"/>
+              </w:rPr>
+            </w:pPr>
+            <w:r>
+              <w:rPr>
+                <w:rFonts w:cs="Arial" w:ascii="Bookman Old Style" w:hAnsi="Bookman Old Style"/>
+                <w:bCs/>
+                <w:sz w:val="22"/>
+                <w:szCs w:val="22"/>
+              </w:rPr>
+              <w:t>L</w:t>
+            </w:r>
+            <w:r>
+              <w:rPr>
+                <w:rFonts w:cs="Arial" w:ascii="Bookman Old Style" w:hAnsi="Bookman Old Style"/>
+                <w:bCs/>
+                <w:sz w:val="22"/>
+                <w:szCs w:val="22"/>
+              </w:rPr>
+              <w:t>a prevención de enfermedades debido al consumo excesivo de sustancias como tabaco, alcohol, grasas y sodio, que se relacionan con estos sistemas</w:t>
             </w:r>
           </w:p>
         </w:tc>
@@ -782,7 +1307,7 @@
             </w:tcBorders>
             <w:shd w:fill="auto" w:val="clear"/>
             <w:tcMar>
-              <w:left w:w="48" w:type="dxa"/>
+              <w:left w:w="43" w:type="dxa"/>
             </w:tcMar>
           </w:tcPr>
           <w:p>
@@ -800,7 +1325,319 @@
               </w:rPr>
             </w:pPr>
             <w:r>
-              <w:rPr/>
+              <w:rPr>
+                <w:rFonts w:cs="Arial" w:ascii="Bookman Old Style" w:hAnsi="Bookman Old Style"/>
+                <w:bCs/>
+                <w:sz w:val="22"/>
+                <w:szCs w:val="22"/>
+              </w:rPr>
+              <w:t>Investigan experimentalmente los cambios físicoquímicos en alimentos y nutrientes por la acción de movimientos, secreciones digestivas (ricas en enzimas) y bilis, durante los procesos de masticación, digestión y absorción.</w:t>
+            </w:r>
+          </w:p>
+          <w:p>
+            <w:pPr>
+              <w:pStyle w:val="Normal"/>
+              <w:tabs>
+                <w:tab w:val="left" w:pos="252" w:leader="none"/>
+              </w:tabs>
+              <w:jc w:val="both"/>
+              <w:rPr>
+                <w:rFonts w:ascii="Bookman Old Style" w:hAnsi="Bookman Old Style" w:cs="Arial"/>
+                <w:bCs/>
+                <w:sz w:val="22"/>
+                <w:szCs w:val="22"/>
+              </w:rPr>
+            </w:pPr>
+            <w:r>
+              <w:rPr>
+                <w:rFonts w:cs="Arial" w:ascii="Bookman Old Style" w:hAnsi="Bookman Old Style"/>
+                <w:bCs/>
+                <w:sz w:val="22"/>
+                <w:szCs w:val="22"/>
+              </w:rPr>
+            </w:r>
+          </w:p>
+          <w:p>
+            <w:pPr>
+              <w:pStyle w:val="Normal"/>
+              <w:tabs>
+                <w:tab w:val="left" w:pos="252" w:leader="none"/>
+              </w:tabs>
+              <w:jc w:val="both"/>
+              <w:rPr>
+                <w:rFonts w:ascii="Bookman Old Style" w:hAnsi="Bookman Old Style" w:cs="Arial"/>
+                <w:bCs/>
+                <w:sz w:val="22"/>
+                <w:szCs w:val="22"/>
+              </w:rPr>
+            </w:pPr>
+            <w:r>
+              <w:rPr>
+                <w:rFonts w:cs="Arial" w:ascii="Bookman Old Style" w:hAnsi="Bookman Old Style"/>
+                <w:bCs/>
+                <w:sz w:val="22"/>
+                <w:szCs w:val="22"/>
+              </w:rPr>
+              <w:t>Explican las funciones de transporte, defensa y coagulación de las células de la sangre (eritrocitos, leucocitos y plaquetas) y el rol del sistema circulatorio en el transporte de sustancias como nutrientes, gases, desechos metabólicos y</w:t>
+            </w:r>
+          </w:p>
+          <w:p>
+            <w:pPr>
+              <w:pStyle w:val="Normal"/>
+              <w:tabs>
+                <w:tab w:val="left" w:pos="252" w:leader="none"/>
+              </w:tabs>
+              <w:jc w:val="both"/>
+              <w:rPr>
+                <w:rFonts w:ascii="Bookman Old Style" w:hAnsi="Bookman Old Style" w:cs="Arial"/>
+                <w:bCs/>
+                <w:sz w:val="22"/>
+                <w:szCs w:val="22"/>
+              </w:rPr>
+            </w:pPr>
+            <w:r>
+              <w:rPr>
+                <w:rFonts w:cs="Arial" w:ascii="Bookman Old Style" w:hAnsi="Bookman Old Style"/>
+                <w:bCs/>
+                <w:sz w:val="22"/>
+                <w:szCs w:val="22"/>
+              </w:rPr>
+              <w:t>anticuerpos.</w:t>
+            </w:r>
+          </w:p>
+          <w:p>
+            <w:pPr>
+              <w:pStyle w:val="Normal"/>
+              <w:tabs>
+                <w:tab w:val="left" w:pos="252" w:leader="none"/>
+              </w:tabs>
+              <w:jc w:val="both"/>
+              <w:rPr>
+                <w:rFonts w:ascii="Bookman Old Style" w:hAnsi="Bookman Old Style" w:cs="Arial"/>
+                <w:bCs/>
+                <w:sz w:val="22"/>
+                <w:szCs w:val="22"/>
+              </w:rPr>
+            </w:pPr>
+            <w:r>
+              <w:rPr>
+                <w:rFonts w:cs="Arial" w:ascii="Bookman Old Style" w:hAnsi="Bookman Old Style"/>
+                <w:bCs/>
+                <w:sz w:val="22"/>
+                <w:szCs w:val="22"/>
+              </w:rPr>
+            </w:r>
+          </w:p>
+          <w:p>
+            <w:pPr>
+              <w:pStyle w:val="Normal"/>
+              <w:tabs>
+                <w:tab w:val="left" w:pos="252" w:leader="none"/>
+              </w:tabs>
+              <w:jc w:val="both"/>
+              <w:rPr>
+                <w:rFonts w:ascii="Bookman Old Style" w:hAnsi="Bookman Old Style" w:cs="Arial"/>
+                <w:bCs/>
+                <w:sz w:val="22"/>
+                <w:szCs w:val="22"/>
+              </w:rPr>
+            </w:pPr>
+            <w:r>
+              <w:rPr>
+                <w:rFonts w:cs="Arial" w:ascii="Bookman Old Style" w:hAnsi="Bookman Old Style"/>
+                <w:bCs/>
+                <w:sz w:val="22"/>
+                <w:szCs w:val="22"/>
+              </w:rPr>
+              <w:t>Describen movimientos musculares y óseos en la caja torácica, la difusión a nivel alveolar y la composición del aire inspirado y espirado durante el proceso de intercambio de gases de la ventilación pulmonar.</w:t>
+            </w:r>
+          </w:p>
+          <w:p>
+            <w:pPr>
+              <w:pStyle w:val="Normal"/>
+              <w:tabs>
+                <w:tab w:val="left" w:pos="252" w:leader="none"/>
+              </w:tabs>
+              <w:jc w:val="both"/>
+              <w:rPr>
+                <w:rFonts w:ascii="Bookman Old Style" w:hAnsi="Bookman Old Style" w:cs="Arial"/>
+                <w:bCs/>
+                <w:sz w:val="22"/>
+                <w:szCs w:val="22"/>
+              </w:rPr>
+            </w:pPr>
+            <w:r>
+              <w:rPr>
+                <w:rFonts w:cs="Arial" w:ascii="Bookman Old Style" w:hAnsi="Bookman Old Style"/>
+                <w:bCs/>
+                <w:sz w:val="22"/>
+                <w:szCs w:val="22"/>
+              </w:rPr>
+            </w:r>
+          </w:p>
+          <w:p>
+            <w:pPr>
+              <w:pStyle w:val="Normal"/>
+              <w:tabs>
+                <w:tab w:val="left" w:pos="252" w:leader="none"/>
+              </w:tabs>
+              <w:jc w:val="both"/>
+              <w:rPr>
+                <w:rFonts w:ascii="Bookman Old Style" w:hAnsi="Bookman Old Style" w:cs="Arial"/>
+                <w:bCs/>
+                <w:sz w:val="22"/>
+                <w:szCs w:val="22"/>
+              </w:rPr>
+            </w:pPr>
+            <w:r>
+              <w:rPr>
+                <w:rFonts w:cs="Arial" w:ascii="Bookman Old Style" w:hAnsi="Bookman Old Style"/>
+                <w:bCs/>
+                <w:sz w:val="22"/>
+                <w:szCs w:val="22"/>
+              </w:rPr>
+              <w:t>Interpretan datos empíricos relacionados con el rol del sistema excretor en la filtración de la sangre en el nefrón, la regulación de la cantidad de agua y la eliminación de desechos por la orina.</w:t>
+            </w:r>
+          </w:p>
+          <w:p>
+            <w:pPr>
+              <w:pStyle w:val="Normal"/>
+              <w:tabs>
+                <w:tab w:val="left" w:pos="252" w:leader="none"/>
+              </w:tabs>
+              <w:jc w:val="both"/>
+              <w:rPr>
+                <w:rFonts w:ascii="Bookman Old Style" w:hAnsi="Bookman Old Style" w:cs="Arial"/>
+                <w:bCs/>
+                <w:sz w:val="22"/>
+                <w:szCs w:val="22"/>
+              </w:rPr>
+            </w:pPr>
+            <w:r>
+              <w:rPr>
+                <w:rFonts w:cs="Arial" w:ascii="Bookman Old Style" w:hAnsi="Bookman Old Style"/>
+                <w:bCs/>
+                <w:sz w:val="22"/>
+                <w:szCs w:val="22"/>
+              </w:rPr>
+            </w:r>
+          </w:p>
+          <w:p>
+            <w:pPr>
+              <w:pStyle w:val="Normal"/>
+              <w:tabs>
+                <w:tab w:val="left" w:pos="252" w:leader="none"/>
+              </w:tabs>
+              <w:jc w:val="both"/>
+              <w:rPr>
+                <w:rFonts w:ascii="Bookman Old Style" w:hAnsi="Bookman Old Style" w:cs="Arial"/>
+                <w:bCs/>
+                <w:sz w:val="22"/>
+                <w:szCs w:val="22"/>
+              </w:rPr>
+            </w:pPr>
+            <w:r>
+              <w:rPr>
+                <w:rFonts w:cs="Arial" w:ascii="Bookman Old Style" w:hAnsi="Bookman Old Style"/>
+                <w:bCs/>
+                <w:sz w:val="22"/>
+                <w:szCs w:val="22"/>
+              </w:rPr>
+              <w:t>Elaboran modelos que explican el equilibrio del organismo mediante la interacción de los sistemas digestivo, circulatorio, respiratorio y excretor.</w:t>
+            </w:r>
+          </w:p>
+          <w:p>
+            <w:pPr>
+              <w:pStyle w:val="Normal"/>
+              <w:tabs>
+                <w:tab w:val="left" w:pos="252" w:leader="none"/>
+              </w:tabs>
+              <w:jc w:val="both"/>
+              <w:rPr>
+                <w:rFonts w:ascii="Bookman Old Style" w:hAnsi="Bookman Old Style" w:cs="Arial"/>
+                <w:bCs/>
+                <w:sz w:val="22"/>
+                <w:szCs w:val="22"/>
+              </w:rPr>
+            </w:pPr>
+            <w:r>
+              <w:rPr>
+                <w:rFonts w:cs="Arial" w:ascii="Bookman Old Style" w:hAnsi="Bookman Old Style"/>
+                <w:bCs/>
+                <w:sz w:val="22"/>
+                <w:szCs w:val="22"/>
+              </w:rPr>
+            </w:r>
+          </w:p>
+          <w:p>
+            <w:pPr>
+              <w:pStyle w:val="Normal"/>
+              <w:tabs>
+                <w:tab w:val="left" w:pos="252" w:leader="none"/>
+              </w:tabs>
+              <w:jc w:val="both"/>
+              <w:rPr>
+                <w:rFonts w:ascii="Bookman Old Style" w:hAnsi="Bookman Old Style" w:cs="Arial"/>
+                <w:bCs/>
+                <w:sz w:val="22"/>
+                <w:szCs w:val="22"/>
+              </w:rPr>
+            </w:pPr>
+            <w:r>
+              <w:rPr>
+                <w:rFonts w:cs="Arial" w:ascii="Bookman Old Style" w:hAnsi="Bookman Old Style"/>
+                <w:bCs/>
+                <w:sz w:val="22"/>
+                <w:szCs w:val="22"/>
+              </w:rPr>
+              <w:t>Investigan las consecuencias del consumo excesivo de sustancias como tabaco, alcohol, grasas y sodio en procesos digestivos, circulatorios, respiratorios y excretores del cuerpo humano.</w:t>
+            </w:r>
+          </w:p>
+          <w:p>
+            <w:pPr>
+              <w:pStyle w:val="Normal"/>
+              <w:tabs>
+                <w:tab w:val="left" w:pos="252" w:leader="none"/>
+              </w:tabs>
+              <w:jc w:val="both"/>
+              <w:rPr>
+                <w:rFonts w:ascii="Bookman Old Style" w:hAnsi="Bookman Old Style" w:cs="Arial"/>
+                <w:bCs/>
+                <w:sz w:val="22"/>
+                <w:szCs w:val="22"/>
+              </w:rPr>
+            </w:pPr>
+            <w:r>
+              <w:rPr>
+                <w:rFonts w:cs="Arial" w:ascii="Bookman Old Style" w:hAnsi="Bookman Old Style"/>
+                <w:bCs/>
+                <w:sz w:val="22"/>
+                <w:szCs w:val="22"/>
+              </w:rPr>
+            </w:r>
+          </w:p>
+          <w:p>
+            <w:pPr>
+              <w:pStyle w:val="Normal"/>
+              <w:tabs>
+                <w:tab w:val="left" w:pos="252" w:leader="none"/>
+              </w:tabs>
+              <w:jc w:val="both"/>
+              <w:rPr>
+                <w:rFonts w:ascii="Bookman Old Style" w:hAnsi="Bookman Old Style" w:cs="Arial"/>
+                <w:bCs/>
+                <w:sz w:val="22"/>
+                <w:szCs w:val="22"/>
+              </w:rPr>
+            </w:pPr>
+            <w:r>
+              <w:rPr>
+                <w:rFonts w:cs="Arial" w:ascii="Bookman Old Style" w:hAnsi="Bookman Old Style"/>
+                <w:bCs/>
+                <w:sz w:val="22"/>
+                <w:szCs w:val="22"/>
+              </w:rPr>
+              <w:t>Proponen medidas de prevención de enfermedades investigadas asociadas a procesos digestivos, circulatorios, respiratorios y excretores.</w:t>
             </w:r>
           </w:p>
         </w:tc>
@@ -817,7 +1654,7 @@
             </w:tcBorders>
             <w:shd w:fill="auto" w:val="clear"/>
             <w:tcMar>
-              <w:left w:w="48" w:type="dxa"/>
+              <w:left w:w="43" w:type="dxa"/>
             </w:tcMar>
           </w:tcPr>
           <w:p>
@@ -832,7 +1669,1304 @@
               </w:rPr>
             </w:pPr>
             <w:r>
-              <w:rPr/>
+              <w:rPr>
+                <w:rFonts w:cs="Arial" w:ascii="Bookman Old Style" w:hAnsi="Bookman Old Style"/>
+                <w:bCs/>
+                <w:sz w:val="22"/>
+                <w:szCs w:val="22"/>
+              </w:rPr>
+              <w:t>1. Estómago e intestino</w:t>
+            </w:r>
+          </w:p>
+          <w:p>
+            <w:pPr>
+              <w:pStyle w:val="Normal"/>
+              <w:jc w:val="both"/>
+              <w:rPr>
+                <w:rFonts w:ascii="Bookman Old Style" w:hAnsi="Bookman Old Style" w:cs="Arial"/>
+                <w:bCs/>
+                <w:sz w:val="22"/>
+                <w:szCs w:val="22"/>
+              </w:rPr>
+            </w:pPr>
+            <w:r>
+              <w:rPr>
+                <w:rFonts w:cs="Arial" w:ascii="Bookman Old Style" w:hAnsi="Bookman Old Style"/>
+                <w:bCs/>
+                <w:sz w:val="22"/>
+                <w:szCs w:val="22"/>
+              </w:rPr>
+              <w:t></w:t>
+            </w:r>
+          </w:p>
+          <w:p>
+            <w:pPr>
+              <w:pStyle w:val="Normal"/>
+              <w:jc w:val="both"/>
+              <w:rPr>
+                <w:rFonts w:ascii="Bookman Old Style" w:hAnsi="Bookman Old Style" w:cs="Arial"/>
+                <w:bCs/>
+                <w:sz w:val="22"/>
+                <w:szCs w:val="22"/>
+              </w:rPr>
+            </w:pPr>
+            <w:r>
+              <w:rPr>
+                <w:rFonts w:cs="Arial" w:ascii="Bookman Old Style" w:hAnsi="Bookman Old Style"/>
+                <w:bCs/>
+                <w:sz w:val="22"/>
+                <w:szCs w:val="22"/>
+              </w:rPr>
+              <w:t>Para activar conocimientos previos, las y los estudiantes dibujan un esquema o diagrama simple del sistema digestivo, ubicando las partes principales del tubo digestivo y de las glándulas anexas.</w:t>
+            </w:r>
+          </w:p>
+          <w:p>
+            <w:pPr>
+              <w:pStyle w:val="Normal"/>
+              <w:jc w:val="both"/>
+              <w:rPr>
+                <w:rFonts w:ascii="Bookman Old Style" w:hAnsi="Bookman Old Style" w:cs="Arial"/>
+                <w:bCs/>
+                <w:sz w:val="22"/>
+                <w:szCs w:val="22"/>
+              </w:rPr>
+            </w:pPr>
+            <w:r>
+              <w:rPr>
+                <w:rFonts w:cs="Arial" w:ascii="Bookman Old Style" w:hAnsi="Bookman Old Style"/>
+                <w:bCs/>
+                <w:sz w:val="22"/>
+                <w:szCs w:val="22"/>
+              </w:rPr>
+              <w:t xml:space="preserve"> </w:t>
+            </w:r>
+            <w:r>
+              <w:rPr>
+                <w:rFonts w:cs="Arial" w:ascii="Bookman Old Style" w:hAnsi="Bookman Old Style"/>
+                <w:bCs/>
+                <w:sz w:val="22"/>
+                <w:szCs w:val="22"/>
+              </w:rPr>
+              <w:t>Observan un trozo de guatita (estómago); puede ser comprado en una carnicería o en su defecto mostrar una imagen de este.</w:t>
+            </w:r>
+          </w:p>
+          <w:p>
+            <w:pPr>
+              <w:pStyle w:val="Normal"/>
+              <w:jc w:val="both"/>
+              <w:rPr>
+                <w:rFonts w:ascii="Bookman Old Style" w:hAnsi="Bookman Old Style" w:cs="Arial"/>
+                <w:bCs/>
+                <w:sz w:val="22"/>
+                <w:szCs w:val="22"/>
+              </w:rPr>
+            </w:pPr>
+            <w:r>
+              <w:rPr>
+                <w:rFonts w:cs="Arial" w:ascii="Bookman Old Style" w:hAnsi="Bookman Old Style"/>
+                <w:bCs/>
+                <w:sz w:val="22"/>
+                <w:szCs w:val="22"/>
+              </w:rPr>
+              <w:t>−</w:t>
+            </w:r>
+          </w:p>
+          <w:p>
+            <w:pPr>
+              <w:pStyle w:val="Normal"/>
+              <w:jc w:val="both"/>
+              <w:rPr>
+                <w:rFonts w:ascii="Bookman Old Style" w:hAnsi="Bookman Old Style" w:cs="Arial"/>
+                <w:bCs/>
+                <w:sz w:val="22"/>
+                <w:szCs w:val="22"/>
+              </w:rPr>
+            </w:pPr>
+            <w:r>
+              <w:rPr>
+                <w:rFonts w:cs="Arial" w:ascii="Bookman Old Style" w:hAnsi="Bookman Old Style"/>
+                <w:bCs/>
+                <w:sz w:val="22"/>
+                <w:szCs w:val="22"/>
+              </w:rPr>
+              <w:t>Describen lo observado y lo registran.</w:t>
+            </w:r>
+          </w:p>
+          <w:p>
+            <w:pPr>
+              <w:pStyle w:val="Normal"/>
+              <w:jc w:val="both"/>
+              <w:rPr>
+                <w:rFonts w:ascii="Bookman Old Style" w:hAnsi="Bookman Old Style" w:cs="Arial"/>
+                <w:bCs/>
+                <w:sz w:val="22"/>
+                <w:szCs w:val="22"/>
+              </w:rPr>
+            </w:pPr>
+            <w:r>
+              <w:rPr>
+                <w:rFonts w:cs="Arial" w:ascii="Bookman Old Style" w:hAnsi="Bookman Old Style"/>
+                <w:bCs/>
+                <w:sz w:val="22"/>
+                <w:szCs w:val="22"/>
+              </w:rPr>
+              <w:t>−</w:t>
+            </w:r>
+          </w:p>
+          <w:p>
+            <w:pPr>
+              <w:pStyle w:val="Normal"/>
+              <w:jc w:val="both"/>
+              <w:rPr>
+                <w:rFonts w:ascii="Bookman Old Style" w:hAnsi="Bookman Old Style" w:cs="Arial"/>
+                <w:bCs/>
+                <w:sz w:val="22"/>
+                <w:szCs w:val="22"/>
+              </w:rPr>
+            </w:pPr>
+            <w:r>
+              <w:rPr>
+                <w:rFonts w:cs="Arial" w:ascii="Bookman Old Style" w:hAnsi="Bookman Old Style"/>
+                <w:bCs/>
+                <w:sz w:val="22"/>
+                <w:szCs w:val="22"/>
+              </w:rPr>
+              <w:t>Responden preguntas como: ¿Con qué función relaciona las estructuras observadas? ¿Qué características del tejido observado podría facilitar la absorción de nutrientes desde la luz intestinal hacia la sangre? Formulan y registran su predicción.</w:t>
+            </w:r>
+          </w:p>
+          <w:p>
+            <w:pPr>
+              <w:pStyle w:val="Normal"/>
+              <w:jc w:val="both"/>
+              <w:rPr>
+                <w:rFonts w:ascii="Bookman Old Style" w:hAnsi="Bookman Old Style" w:cs="Arial"/>
+                <w:bCs/>
+                <w:sz w:val="22"/>
+                <w:szCs w:val="22"/>
+              </w:rPr>
+            </w:pPr>
+            <w:r>
+              <w:rPr>
+                <w:rFonts w:cs="Arial" w:ascii="Bookman Old Style" w:hAnsi="Bookman Old Style"/>
+                <w:bCs/>
+                <w:sz w:val="22"/>
+                <w:szCs w:val="22"/>
+              </w:rPr>
+              <w:t xml:space="preserve"> </w:t>
+            </w:r>
+            <w:r>
+              <w:rPr>
+                <w:rFonts w:cs="Arial" w:ascii="Bookman Old Style" w:hAnsi="Bookman Old Style"/>
+                <w:bCs/>
+                <w:sz w:val="22"/>
+                <w:szCs w:val="22"/>
+              </w:rPr>
+              <w:t>Observan un corte de intestino delgado al microscopio o en su defecto en una imagen.</w:t>
+            </w:r>
+          </w:p>
+          <w:p>
+            <w:pPr>
+              <w:pStyle w:val="Normal"/>
+              <w:jc w:val="both"/>
+              <w:rPr>
+                <w:rFonts w:ascii="Bookman Old Style" w:hAnsi="Bookman Old Style" w:cs="Arial"/>
+                <w:bCs/>
+                <w:sz w:val="22"/>
+                <w:szCs w:val="22"/>
+              </w:rPr>
+            </w:pPr>
+            <w:r>
+              <w:rPr>
+                <w:rFonts w:cs="Arial" w:ascii="Bookman Old Style" w:hAnsi="Bookman Old Style"/>
+                <w:bCs/>
+                <w:sz w:val="22"/>
+                <w:szCs w:val="22"/>
+              </w:rPr>
+              <w:t>−</w:t>
+            </w:r>
+          </w:p>
+          <w:p>
+            <w:pPr>
+              <w:pStyle w:val="Normal"/>
+              <w:jc w:val="both"/>
+              <w:rPr>
+                <w:rFonts w:ascii="Bookman Old Style" w:hAnsi="Bookman Old Style" w:cs="Arial"/>
+                <w:bCs/>
+                <w:sz w:val="22"/>
+                <w:szCs w:val="22"/>
+              </w:rPr>
+            </w:pPr>
+            <w:r>
+              <w:rPr>
+                <w:rFonts w:cs="Arial" w:ascii="Bookman Old Style" w:hAnsi="Bookman Old Style"/>
+                <w:bCs/>
+                <w:sz w:val="22"/>
+                <w:szCs w:val="22"/>
+              </w:rPr>
+              <w:t>Describen lo observado y responden las mismas preguntas anteriores.</w:t>
+            </w:r>
+          </w:p>
+          <w:p>
+            <w:pPr>
+              <w:pStyle w:val="Normal"/>
+              <w:jc w:val="both"/>
+              <w:rPr>
+                <w:rFonts w:ascii="Bookman Old Style" w:hAnsi="Bookman Old Style" w:cs="Arial"/>
+                <w:bCs/>
+                <w:sz w:val="22"/>
+                <w:szCs w:val="22"/>
+              </w:rPr>
+            </w:pPr>
+            <w:r>
+              <w:rPr>
+                <w:rFonts w:cs="Arial" w:ascii="Bookman Old Style" w:hAnsi="Bookman Old Style"/>
+                <w:bCs/>
+                <w:sz w:val="22"/>
+                <w:szCs w:val="22"/>
+              </w:rPr>
+              <w:t>−</w:t>
+            </w:r>
+          </w:p>
+          <w:p>
+            <w:pPr>
+              <w:pStyle w:val="Normal"/>
+              <w:jc w:val="both"/>
+              <w:rPr>
+                <w:rFonts w:ascii="Bookman Old Style" w:hAnsi="Bookman Old Style" w:cs="Arial"/>
+                <w:bCs/>
+                <w:sz w:val="22"/>
+                <w:szCs w:val="22"/>
+              </w:rPr>
+            </w:pPr>
+            <w:r>
+              <w:rPr>
+                <w:rFonts w:cs="Arial" w:ascii="Bookman Old Style" w:hAnsi="Bookman Old Style"/>
+                <w:bCs/>
+                <w:sz w:val="22"/>
+                <w:szCs w:val="22"/>
+              </w:rPr>
+              <w:t>Finalmente, en una reflexión colaborativa, analizan la relación entre características estructurales del estómago e intestino a nivel macro y microscópico (macro y microvellosidades) y la superficie de absorción.</w:t>
+            </w:r>
+          </w:p>
+          <w:p>
+            <w:pPr>
+              <w:pStyle w:val="Normal"/>
+              <w:jc w:val="both"/>
+              <w:rPr>
+                <w:rFonts w:ascii="Bookman Old Style" w:hAnsi="Bookman Old Style" w:cs="Arial"/>
+                <w:bCs/>
+                <w:sz w:val="22"/>
+                <w:szCs w:val="22"/>
+              </w:rPr>
+            </w:pPr>
+            <w:r>
+              <w:rPr>
+                <w:rFonts w:cs="Arial" w:ascii="Bookman Old Style" w:hAnsi="Bookman Old Style"/>
+                <w:bCs/>
+                <w:sz w:val="22"/>
+                <w:szCs w:val="22"/>
+              </w:rPr>
+              <w:t>Plantean posibles explicaciones de la anatomía intestinal basadas en las evidencias recabadas.</w:t>
+            </w:r>
+          </w:p>
+          <w:p>
+            <w:pPr>
+              <w:pStyle w:val="Normal"/>
+              <w:jc w:val="both"/>
+              <w:rPr>
+                <w:rFonts w:ascii="Bookman Old Style" w:hAnsi="Bookman Old Style" w:cs="Arial"/>
+                <w:bCs/>
+                <w:sz w:val="22"/>
+                <w:szCs w:val="22"/>
+              </w:rPr>
+            </w:pPr>
+            <w:r>
+              <w:rPr>
+                <w:rFonts w:cs="Arial" w:ascii="Bookman Old Style" w:hAnsi="Bookman Old Style"/>
+                <w:bCs/>
+                <w:sz w:val="22"/>
+                <w:szCs w:val="22"/>
+              </w:rPr>
+            </w:r>
+          </w:p>
+          <w:p>
+            <w:pPr>
+              <w:pStyle w:val="Normal"/>
+              <w:jc w:val="both"/>
+              <w:rPr>
+                <w:rFonts w:ascii="Bookman Old Style" w:hAnsi="Bookman Old Style" w:cs="Arial"/>
+                <w:bCs/>
+                <w:sz w:val="22"/>
+                <w:szCs w:val="22"/>
+              </w:rPr>
+            </w:pPr>
+            <w:r>
+              <w:rPr>
+                <w:rFonts w:cs="Arial" w:ascii="Bookman Old Style" w:hAnsi="Bookman Old Style"/>
+                <w:bCs/>
+                <w:sz w:val="22"/>
+                <w:szCs w:val="22"/>
+              </w:rPr>
+              <w:t xml:space="preserve"> </w:t>
+            </w:r>
+            <w:r>
+              <w:rPr>
+                <w:rFonts w:cs="Arial" w:ascii="Bookman Old Style" w:hAnsi="Bookman Old Style"/>
+                <w:bCs/>
+                <w:sz w:val="22"/>
+                <w:szCs w:val="22"/>
+              </w:rPr>
+              <w:t>Las y los estudiantes plantean predicciones frente a la pregunta: ¿Qué rol cumple la saliva en la digestión de una galleta? Con la guía de la o el docente, observan una preparación de lugol en contacto con agua sola, con agua con azúcar y otra en contacto con almidón (harina).</w:t>
+            </w:r>
+          </w:p>
+          <w:p>
+            <w:pPr>
+              <w:pStyle w:val="Normal"/>
+              <w:jc w:val="both"/>
+              <w:rPr>
+                <w:rFonts w:ascii="Bookman Old Style" w:hAnsi="Bookman Old Style" w:cs="Arial"/>
+                <w:bCs/>
+                <w:sz w:val="22"/>
+                <w:szCs w:val="22"/>
+              </w:rPr>
+            </w:pPr>
+            <w:r>
+              <w:rPr>
+                <w:rFonts w:cs="Arial" w:ascii="Bookman Old Style" w:hAnsi="Bookman Old Style"/>
+                <w:bCs/>
+                <w:sz w:val="22"/>
+                <w:szCs w:val="22"/>
+              </w:rPr>
+              <w:t xml:space="preserve"> </w:t>
+            </w:r>
+            <w:r>
+              <w:rPr>
+                <w:rFonts w:cs="Arial" w:ascii="Bookman Old Style" w:hAnsi="Bookman Old Style"/>
+                <w:bCs/>
+                <w:sz w:val="22"/>
+                <w:szCs w:val="22"/>
+              </w:rPr>
+              <w:t>Explican, basándose en las observaciones del procedimiento anterior, que el lugol es un indicador de moléculas complejas de carbohidratos como el almidón, pero no de moléculas simples como la glucosa o la fructosa.</w:t>
+            </w:r>
+          </w:p>
+          <w:p>
+            <w:pPr>
+              <w:pStyle w:val="Normal"/>
+              <w:jc w:val="both"/>
+              <w:rPr>
+                <w:rFonts w:ascii="Bookman Old Style" w:hAnsi="Bookman Old Style" w:cs="Arial"/>
+                <w:bCs/>
+                <w:sz w:val="22"/>
+                <w:szCs w:val="22"/>
+              </w:rPr>
+            </w:pPr>
+            <w:r>
+              <w:rPr>
+                <w:rFonts w:cs="Arial" w:ascii="Bookman Old Style" w:hAnsi="Bookman Old Style"/>
+                <w:bCs/>
+                <w:sz w:val="22"/>
+                <w:szCs w:val="22"/>
+              </w:rPr>
+              <w:t xml:space="preserve"> </w:t>
+            </w:r>
+            <w:r>
+              <w:rPr>
+                <w:rFonts w:cs="Arial" w:ascii="Bookman Old Style" w:hAnsi="Bookman Old Style"/>
+                <w:bCs/>
+                <w:sz w:val="22"/>
+                <w:szCs w:val="22"/>
+              </w:rPr>
+              <w:t>Con la información anterior, planifican una investigación para contestar la pregunta de investigación.</w:t>
+            </w:r>
+          </w:p>
+          <w:p>
+            <w:pPr>
+              <w:pStyle w:val="Normal"/>
+              <w:jc w:val="both"/>
+              <w:rPr>
+                <w:rFonts w:ascii="Bookman Old Style" w:hAnsi="Bookman Old Style" w:cs="Arial"/>
+                <w:bCs/>
+                <w:sz w:val="22"/>
+                <w:szCs w:val="22"/>
+              </w:rPr>
+            </w:pPr>
+            <w:r>
+              <w:rPr>
+                <w:rFonts w:cs="Arial" w:ascii="Bookman Old Style" w:hAnsi="Bookman Old Style"/>
+                <w:bCs/>
+                <w:sz w:val="22"/>
+                <w:szCs w:val="22"/>
+              </w:rPr>
+              <w:t xml:space="preserve"> </w:t>
+            </w:r>
+            <w:r>
+              <w:rPr>
+                <w:rFonts w:cs="Arial" w:ascii="Bookman Old Style" w:hAnsi="Bookman Old Style"/>
+                <w:bCs/>
+                <w:sz w:val="22"/>
+                <w:szCs w:val="22"/>
+              </w:rPr>
+              <w:t>Realizan una investigación experimental como la siguiente:</w:t>
+            </w:r>
+          </w:p>
+          <w:p>
+            <w:pPr>
+              <w:pStyle w:val="Normal"/>
+              <w:jc w:val="both"/>
+              <w:rPr>
+                <w:rFonts w:ascii="Bookman Old Style" w:hAnsi="Bookman Old Style" w:cs="Arial"/>
+                <w:bCs/>
+                <w:sz w:val="22"/>
+                <w:szCs w:val="22"/>
+              </w:rPr>
+            </w:pPr>
+            <w:r>
+              <w:rPr>
+                <w:rFonts w:cs="Arial" w:ascii="Bookman Old Style" w:hAnsi="Bookman Old Style"/>
+                <w:bCs/>
+                <w:sz w:val="22"/>
+                <w:szCs w:val="22"/>
+              </w:rPr>
+              <w:t xml:space="preserve"> </w:t>
+            </w:r>
+            <w:r>
+              <w:rPr>
+                <w:rFonts w:cs="Arial" w:ascii="Bookman Old Style" w:hAnsi="Bookman Old Style"/>
+                <w:bCs/>
+                <w:sz w:val="22"/>
+                <w:szCs w:val="22"/>
+              </w:rPr>
+              <w:t>En placas de Petri o platitos disponen: a) una galleta de agua entera, b) otra galleta molida y c) otras masticadas durante diferentes tiempos, en segundos. En total disponen al menos cuatro muestras.</w:t>
+            </w:r>
+          </w:p>
+          <w:p>
+            <w:pPr>
+              <w:pStyle w:val="Normal"/>
+              <w:jc w:val="both"/>
+              <w:rPr>
+                <w:rFonts w:ascii="Bookman Old Style" w:hAnsi="Bookman Old Style" w:cs="Arial"/>
+                <w:bCs/>
+                <w:sz w:val="22"/>
+                <w:szCs w:val="22"/>
+              </w:rPr>
+            </w:pPr>
+            <w:r>
+              <w:rPr>
+                <w:rFonts w:cs="Arial" w:ascii="Bookman Old Style" w:hAnsi="Bookman Old Style"/>
+                <w:bCs/>
+                <w:sz w:val="22"/>
+                <w:szCs w:val="22"/>
+              </w:rPr>
+              <w:t>- Sobre cada muestra dejan caer una gota de lugol con un gotario.</w:t>
+            </w:r>
+          </w:p>
+          <w:p>
+            <w:pPr>
+              <w:pStyle w:val="Normal"/>
+              <w:jc w:val="both"/>
+              <w:rPr>
+                <w:rFonts w:ascii="Bookman Old Style" w:hAnsi="Bookman Old Style" w:cs="Arial"/>
+                <w:bCs/>
+                <w:sz w:val="22"/>
+                <w:szCs w:val="22"/>
+              </w:rPr>
+            </w:pPr>
+            <w:r>
+              <w:rPr>
+                <w:rFonts w:cs="Arial" w:ascii="Bookman Old Style" w:hAnsi="Bookman Old Style"/>
+                <w:bCs/>
+                <w:sz w:val="22"/>
+                <w:szCs w:val="22"/>
+              </w:rPr>
+              <w:t>- Observan y registran los resultados.</w:t>
+            </w:r>
+          </w:p>
+          <w:p>
+            <w:pPr>
+              <w:pStyle w:val="Normal"/>
+              <w:jc w:val="both"/>
+              <w:rPr>
+                <w:rFonts w:ascii="Bookman Old Style" w:hAnsi="Bookman Old Style" w:cs="Arial"/>
+                <w:bCs/>
+                <w:sz w:val="22"/>
+                <w:szCs w:val="22"/>
+              </w:rPr>
+            </w:pPr>
+            <w:r>
+              <w:rPr>
+                <w:rFonts w:cs="Arial" w:ascii="Bookman Old Style" w:hAnsi="Bookman Old Style"/>
+                <w:bCs/>
+                <w:sz w:val="22"/>
+                <w:szCs w:val="22"/>
+              </w:rPr>
+              <w:t>- Evalúan el procedimiento experimental sugiriendo posibles mejoras.</w:t>
+            </w:r>
+          </w:p>
+          <w:p>
+            <w:pPr>
+              <w:pStyle w:val="Normal"/>
+              <w:jc w:val="both"/>
+              <w:rPr>
+                <w:rFonts w:ascii="Bookman Old Style" w:hAnsi="Bookman Old Style" w:cs="Arial"/>
+                <w:bCs/>
+                <w:sz w:val="22"/>
+                <w:szCs w:val="22"/>
+              </w:rPr>
+            </w:pPr>
+            <w:r>
+              <w:rPr>
+                <w:rFonts w:cs="Arial" w:ascii="Bookman Old Style" w:hAnsi="Bookman Old Style"/>
+                <w:bCs/>
+                <w:sz w:val="22"/>
+                <w:szCs w:val="22"/>
+              </w:rPr>
+              <w:t>- Con la guía de la o el docente, y basándose en las evidencias del procedimiento experimental, plantean posibles explicaciones contestando preguntas como:</w:t>
+            </w:r>
+          </w:p>
+          <w:p>
+            <w:pPr>
+              <w:pStyle w:val="Normal"/>
+              <w:jc w:val="both"/>
+              <w:rPr>
+                <w:rFonts w:ascii="Bookman Old Style" w:hAnsi="Bookman Old Style" w:cs="Arial"/>
+                <w:bCs/>
+                <w:sz w:val="22"/>
+                <w:szCs w:val="22"/>
+              </w:rPr>
+            </w:pPr>
+            <w:r>
+              <w:rPr>
+                <w:rFonts w:cs="Arial" w:ascii="Bookman Old Style" w:hAnsi="Bookman Old Style"/>
+                <w:bCs/>
+                <w:sz w:val="22"/>
+                <w:szCs w:val="22"/>
+              </w:rPr>
+              <w:t>- ¿Qué uso tiene en este experimento el lugol?</w:t>
+            </w:r>
+          </w:p>
+          <w:p>
+            <w:pPr>
+              <w:pStyle w:val="Normal"/>
+              <w:jc w:val="both"/>
+              <w:rPr>
+                <w:rFonts w:ascii="Bookman Old Style" w:hAnsi="Bookman Old Style" w:cs="Arial"/>
+                <w:bCs/>
+                <w:sz w:val="22"/>
+                <w:szCs w:val="22"/>
+              </w:rPr>
+            </w:pPr>
+            <w:r>
+              <w:rPr>
+                <w:rFonts w:cs="Arial" w:ascii="Bookman Old Style" w:hAnsi="Bookman Old Style"/>
+                <w:bCs/>
+                <w:sz w:val="22"/>
+                <w:szCs w:val="22"/>
+              </w:rPr>
+              <w:t>- ¿Cuál es la unidad (o monómero) de la que se compone el almidón?</w:t>
+            </w:r>
+          </w:p>
+          <w:p>
+            <w:pPr>
+              <w:pStyle w:val="Normal"/>
+              <w:jc w:val="both"/>
+              <w:rPr>
+                <w:rFonts w:ascii="Bookman Old Style" w:hAnsi="Bookman Old Style" w:cs="Arial"/>
+                <w:bCs/>
+                <w:sz w:val="22"/>
+                <w:szCs w:val="22"/>
+              </w:rPr>
+            </w:pPr>
+            <w:r>
+              <w:rPr>
+                <w:rFonts w:cs="Arial" w:ascii="Bookman Old Style" w:hAnsi="Bookman Old Style"/>
+                <w:bCs/>
+                <w:sz w:val="22"/>
+                <w:szCs w:val="22"/>
+              </w:rPr>
+              <w:t>- ¿Qué sucedió con el almidón al estar en contacto con la saliva?</w:t>
+            </w:r>
+          </w:p>
+          <w:p>
+            <w:pPr>
+              <w:pStyle w:val="Normal"/>
+              <w:jc w:val="both"/>
+              <w:rPr>
+                <w:rFonts w:ascii="Bookman Old Style" w:hAnsi="Bookman Old Style" w:cs="Arial"/>
+                <w:bCs/>
+                <w:sz w:val="22"/>
+                <w:szCs w:val="22"/>
+              </w:rPr>
+            </w:pPr>
+            <w:r>
+              <w:rPr>
+                <w:rFonts w:cs="Arial" w:ascii="Bookman Old Style" w:hAnsi="Bookman Old Style"/>
+                <w:bCs/>
+                <w:sz w:val="22"/>
+                <w:szCs w:val="22"/>
+              </w:rPr>
+              <w:t>- ¿Qué observación avala su respuesta?</w:t>
+            </w:r>
+          </w:p>
+          <w:p>
+            <w:pPr>
+              <w:pStyle w:val="Normal"/>
+              <w:jc w:val="both"/>
+              <w:rPr>
+                <w:rFonts w:ascii="Bookman Old Style" w:hAnsi="Bookman Old Style" w:cs="Arial"/>
+                <w:bCs/>
+                <w:sz w:val="22"/>
+                <w:szCs w:val="22"/>
+              </w:rPr>
+            </w:pPr>
+            <w:r>
+              <w:rPr>
+                <w:rFonts w:cs="Arial" w:ascii="Bookman Old Style" w:hAnsi="Bookman Old Style"/>
+                <w:bCs/>
+                <w:sz w:val="22"/>
+                <w:szCs w:val="22"/>
+              </w:rPr>
+              <w:t>- ¿Qué componente de la saliva ha puesto en evidencia con este experimento?</w:t>
+            </w:r>
+          </w:p>
+          <w:p>
+            <w:pPr>
+              <w:pStyle w:val="Normal"/>
+              <w:jc w:val="both"/>
+              <w:rPr>
+                <w:rFonts w:ascii="Bookman Old Style" w:hAnsi="Bookman Old Style" w:cs="Arial"/>
+                <w:bCs/>
+                <w:sz w:val="22"/>
+                <w:szCs w:val="22"/>
+              </w:rPr>
+            </w:pPr>
+            <w:r>
+              <w:rPr>
+                <w:rFonts w:cs="Arial" w:ascii="Bookman Old Style" w:hAnsi="Bookman Old Style"/>
+                <w:bCs/>
+                <w:sz w:val="22"/>
+                <w:szCs w:val="22"/>
+              </w:rPr>
+              <w:t>- ¿Qué otros roles tiene la saliva en la digestión?</w:t>
+            </w:r>
+          </w:p>
+          <w:p>
+            <w:pPr>
+              <w:pStyle w:val="Normal"/>
+              <w:jc w:val="both"/>
+              <w:rPr>
+                <w:rFonts w:ascii="Bookman Old Style" w:hAnsi="Bookman Old Style" w:cs="Arial"/>
+                <w:bCs/>
+                <w:sz w:val="22"/>
+                <w:szCs w:val="22"/>
+              </w:rPr>
+            </w:pPr>
+            <w:r>
+              <w:rPr>
+                <w:rFonts w:cs="Arial" w:ascii="Bookman Old Style" w:hAnsi="Bookman Old Style"/>
+                <w:bCs/>
+                <w:sz w:val="22"/>
+                <w:szCs w:val="22"/>
+              </w:rPr>
+              <w:t>- ¿En qué otras secreciones del sistema digestivo se pueden encontrar componentes similares al que se evidencia en este experimento?</w:t>
+            </w:r>
+          </w:p>
+          <w:p>
+            <w:pPr>
+              <w:pStyle w:val="Normal"/>
+              <w:jc w:val="both"/>
+              <w:rPr>
+                <w:rFonts w:ascii="Bookman Old Style" w:hAnsi="Bookman Old Style" w:cs="Arial"/>
+                <w:bCs/>
+                <w:sz w:val="22"/>
+                <w:szCs w:val="22"/>
+              </w:rPr>
+            </w:pPr>
+            <w:r>
+              <w:rPr>
+                <w:rFonts w:cs="Arial" w:ascii="Bookman Old Style" w:hAnsi="Bookman Old Style"/>
+                <w:bCs/>
+                <w:sz w:val="22"/>
+                <w:szCs w:val="22"/>
+              </w:rPr>
+            </w:r>
+          </w:p>
+          <w:p>
+            <w:pPr>
+              <w:pStyle w:val="Normal"/>
+              <w:jc w:val="both"/>
+              <w:rPr>
+                <w:rFonts w:ascii="Bookman Old Style" w:hAnsi="Bookman Old Style" w:cs="Arial"/>
+                <w:bCs/>
+                <w:sz w:val="22"/>
+                <w:szCs w:val="22"/>
+              </w:rPr>
+            </w:pPr>
+            <w:r>
+              <w:rPr>
+                <w:rFonts w:cs="Arial" w:ascii="Bookman Old Style" w:hAnsi="Bookman Old Style"/>
+                <w:bCs/>
+                <w:sz w:val="22"/>
+                <w:szCs w:val="22"/>
+              </w:rPr>
+              <w:t>Comparten las respuestas con el curso y concluyen acerca de las funciones digestivas de la saliva y de la presencia de enzimas digestivas.</w:t>
+            </w:r>
+          </w:p>
+          <w:p>
+            <w:pPr>
+              <w:pStyle w:val="Normal"/>
+              <w:jc w:val="both"/>
+              <w:rPr>
+                <w:rFonts w:ascii="Bookman Old Style" w:hAnsi="Bookman Old Style" w:cs="Arial"/>
+                <w:bCs/>
+                <w:sz w:val="22"/>
+                <w:szCs w:val="22"/>
+              </w:rPr>
+            </w:pPr>
+            <w:r>
+              <w:rPr>
+                <w:rFonts w:cs="Arial" w:ascii="Bookman Old Style" w:hAnsi="Bookman Old Style"/>
+                <w:bCs/>
+                <w:sz w:val="22"/>
+                <w:szCs w:val="22"/>
+              </w:rPr>
+            </w:r>
+          </w:p>
+          <w:p>
+            <w:pPr>
+              <w:pStyle w:val="Normal"/>
+              <w:jc w:val="both"/>
+              <w:rPr>
+                <w:rFonts w:ascii="Bookman Old Style" w:hAnsi="Bookman Old Style" w:cs="Arial"/>
+                <w:bCs/>
+                <w:sz w:val="22"/>
+                <w:szCs w:val="22"/>
+              </w:rPr>
+            </w:pPr>
+            <w:r>
+              <w:rPr>
+                <w:rFonts w:cs="Arial" w:ascii="Bookman Old Style" w:hAnsi="Bookman Old Style"/>
+                <w:bCs/>
+                <w:sz w:val="22"/>
+                <w:szCs w:val="22"/>
+              </w:rPr>
+              <w:t>Evalúan la investigación y su desempeño con la ayuda de una rúbrica o lista de cotejo entregada por la o el docente.</w:t>
+            </w:r>
+          </w:p>
+          <w:p>
+            <w:pPr>
+              <w:pStyle w:val="Normal"/>
+              <w:jc w:val="both"/>
+              <w:rPr>
+                <w:rFonts w:ascii="Bookman Old Style" w:hAnsi="Bookman Old Style" w:cs="Arial"/>
+                <w:bCs/>
+                <w:sz w:val="22"/>
+                <w:szCs w:val="22"/>
+              </w:rPr>
+            </w:pPr>
+            <w:r>
+              <w:rPr>
+                <w:rFonts w:cs="Arial" w:ascii="Bookman Old Style" w:hAnsi="Bookman Old Style"/>
+                <w:bCs/>
+                <w:sz w:val="22"/>
+                <w:szCs w:val="22"/>
+              </w:rPr>
+            </w:r>
+          </w:p>
+          <w:p>
+            <w:pPr>
+              <w:pStyle w:val="Normal"/>
+              <w:jc w:val="both"/>
+              <w:rPr>
+                <w:rFonts w:ascii="Bookman Old Style" w:hAnsi="Bookman Old Style" w:cs="Arial"/>
+                <w:bCs/>
+                <w:sz w:val="22"/>
+                <w:szCs w:val="22"/>
+              </w:rPr>
+            </w:pPr>
+            <w:r>
+              <w:rPr>
+                <w:rFonts w:cs="Arial" w:ascii="Bookman Old Style" w:hAnsi="Bookman Old Style"/>
+                <w:bCs/>
+                <w:sz w:val="22"/>
+                <w:szCs w:val="22"/>
+              </w:rPr>
+              <w:t>3. Transporte de sustancias</w:t>
+            </w:r>
+          </w:p>
+          <w:p>
+            <w:pPr>
+              <w:pStyle w:val="Normal"/>
+              <w:jc w:val="both"/>
+              <w:rPr>
+                <w:rFonts w:ascii="Bookman Old Style" w:hAnsi="Bookman Old Style" w:cs="Arial"/>
+                <w:bCs/>
+                <w:sz w:val="22"/>
+                <w:szCs w:val="22"/>
+              </w:rPr>
+            </w:pPr>
+            <w:r>
+              <w:rPr>
+                <w:rFonts w:cs="Arial" w:ascii="Bookman Old Style" w:hAnsi="Bookman Old Style"/>
+                <w:bCs/>
+                <w:sz w:val="22"/>
+                <w:szCs w:val="22"/>
+              </w:rPr>
+              <w:t xml:space="preserve"> </w:t>
+            </w:r>
+            <w:r>
+              <w:rPr>
+                <w:rFonts w:cs="Arial" w:ascii="Bookman Old Style" w:hAnsi="Bookman Old Style"/>
+                <w:bCs/>
+                <w:sz w:val="22"/>
+                <w:szCs w:val="22"/>
+              </w:rPr>
+              <w:t>Las y los estudiantes observan un video corto que representa el transporte de sustancias en la sangre.</w:t>
+            </w:r>
+          </w:p>
+          <w:p>
+            <w:pPr>
+              <w:pStyle w:val="Normal"/>
+              <w:jc w:val="both"/>
+              <w:rPr>
+                <w:rFonts w:ascii="Bookman Old Style" w:hAnsi="Bookman Old Style" w:cs="Arial"/>
+                <w:bCs/>
+                <w:sz w:val="22"/>
+                <w:szCs w:val="22"/>
+              </w:rPr>
+            </w:pPr>
+            <w:r>
+              <w:rPr>
+                <w:rFonts w:cs="Arial" w:ascii="Bookman Old Style" w:hAnsi="Bookman Old Style"/>
+                <w:bCs/>
+                <w:sz w:val="22"/>
+                <w:szCs w:val="22"/>
+              </w:rPr>
+              <w:t xml:space="preserve"> </w:t>
+            </w:r>
+            <w:r>
+              <w:rPr>
+                <w:rFonts w:cs="Arial" w:ascii="Bookman Old Style" w:hAnsi="Bookman Old Style"/>
+                <w:bCs/>
+                <w:sz w:val="22"/>
+                <w:szCs w:val="22"/>
+              </w:rPr>
+              <w:t>Contestan preguntas como:</w:t>
+            </w:r>
+          </w:p>
+          <w:p>
+            <w:pPr>
+              <w:pStyle w:val="Normal"/>
+              <w:jc w:val="both"/>
+              <w:rPr>
+                <w:rFonts w:ascii="Bookman Old Style" w:hAnsi="Bookman Old Style" w:cs="Arial"/>
+                <w:bCs/>
+                <w:sz w:val="22"/>
+                <w:szCs w:val="22"/>
+              </w:rPr>
+            </w:pPr>
+            <w:r>
+              <w:rPr>
+                <w:rFonts w:cs="Arial" w:ascii="Bookman Old Style" w:hAnsi="Bookman Old Style"/>
+                <w:bCs/>
+                <w:sz w:val="22"/>
+                <w:szCs w:val="22"/>
+              </w:rPr>
+              <w:t>- ¿Qué sustancia del cuerpo humano se encarga del transporte de gases y nutrientes, entre otros elementos?</w:t>
+            </w:r>
+          </w:p>
+          <w:p>
+            <w:pPr>
+              <w:pStyle w:val="Normal"/>
+              <w:jc w:val="both"/>
+              <w:rPr>
+                <w:rFonts w:ascii="Bookman Old Style" w:hAnsi="Bookman Old Style" w:cs="Arial"/>
+                <w:bCs/>
+                <w:sz w:val="22"/>
+                <w:szCs w:val="22"/>
+              </w:rPr>
+            </w:pPr>
+            <w:r>
+              <w:rPr>
+                <w:rFonts w:cs="Arial" w:ascii="Bookman Old Style" w:hAnsi="Bookman Old Style"/>
+                <w:bCs/>
+                <w:sz w:val="22"/>
+                <w:szCs w:val="22"/>
+              </w:rPr>
+              <w:t>- ¿Qué compuesto en particular se encarga del transporte de gases?</w:t>
+            </w:r>
+          </w:p>
+          <w:p>
+            <w:pPr>
+              <w:pStyle w:val="Normal"/>
+              <w:jc w:val="both"/>
+              <w:rPr>
+                <w:rFonts w:ascii="Bookman Old Style" w:hAnsi="Bookman Old Style" w:cs="Arial"/>
+                <w:bCs/>
+                <w:sz w:val="22"/>
+                <w:szCs w:val="22"/>
+              </w:rPr>
+            </w:pPr>
+            <w:r>
+              <w:rPr>
+                <w:rFonts w:cs="Arial" w:ascii="Bookman Old Style" w:hAnsi="Bookman Old Style"/>
+                <w:bCs/>
+                <w:sz w:val="22"/>
+                <w:szCs w:val="22"/>
+              </w:rPr>
+              <w:t>- ¿Cuántas veces da vuelta la sangre por el cuerpo en un día?</w:t>
+            </w:r>
+          </w:p>
+          <w:p>
+            <w:pPr>
+              <w:pStyle w:val="Normal"/>
+              <w:jc w:val="both"/>
+              <w:rPr>
+                <w:rFonts w:ascii="Bookman Old Style" w:hAnsi="Bookman Old Style" w:cs="Arial"/>
+                <w:bCs/>
+                <w:sz w:val="22"/>
+                <w:szCs w:val="22"/>
+              </w:rPr>
+            </w:pPr>
+            <w:r>
+              <w:rPr>
+                <w:rFonts w:cs="Arial" w:ascii="Bookman Old Style" w:hAnsi="Bookman Old Style"/>
+                <w:bCs/>
+                <w:sz w:val="22"/>
+                <w:szCs w:val="22"/>
+              </w:rPr>
+              <w:t>- ¿Dónde viajan los nutrientes? ¿Existe una estructura que se encarga de su</w:t>
+            </w:r>
+          </w:p>
+          <w:p>
+            <w:pPr>
+              <w:pStyle w:val="Normal"/>
+              <w:jc w:val="both"/>
+              <w:rPr>
+                <w:rFonts w:ascii="Bookman Old Style" w:hAnsi="Bookman Old Style" w:cs="Arial"/>
+                <w:bCs/>
+                <w:sz w:val="22"/>
+                <w:szCs w:val="22"/>
+              </w:rPr>
+            </w:pPr>
+            <w:r>
+              <w:rPr>
+                <w:rFonts w:cs="Arial" w:ascii="Bookman Old Style" w:hAnsi="Bookman Old Style"/>
+                <w:bCs/>
+                <w:sz w:val="22"/>
+                <w:szCs w:val="22"/>
+              </w:rPr>
+              <w:t>transporte?</w:t>
+            </w:r>
+          </w:p>
+          <w:p>
+            <w:pPr>
+              <w:pStyle w:val="Normal"/>
+              <w:jc w:val="both"/>
+              <w:rPr>
+                <w:rFonts w:ascii="Bookman Old Style" w:hAnsi="Bookman Old Style" w:cs="Arial"/>
+                <w:bCs/>
+                <w:sz w:val="22"/>
+                <w:szCs w:val="22"/>
+              </w:rPr>
+            </w:pPr>
+            <w:r>
+              <w:rPr>
+                <w:rFonts w:cs="Arial" w:ascii="Bookman Old Style" w:hAnsi="Bookman Old Style"/>
+                <w:bCs/>
+                <w:sz w:val="22"/>
+                <w:szCs w:val="22"/>
+              </w:rPr>
+              <w:t>- ¿Qué otra sustancia presente en la sangre es importante para mantener el cuerpo saludable? ¿Dónde ocurre el intercambio de gases? ¿Qué sistemas del cuerpo humano se relacionan durante este proceso?</w:t>
+            </w:r>
+          </w:p>
+          <w:p>
+            <w:pPr>
+              <w:pStyle w:val="Normal"/>
+              <w:jc w:val="both"/>
+              <w:rPr>
+                <w:rFonts w:ascii="Bookman Old Style" w:hAnsi="Bookman Old Style" w:cs="Arial"/>
+                <w:bCs/>
+                <w:sz w:val="22"/>
+                <w:szCs w:val="22"/>
+              </w:rPr>
+            </w:pPr>
+            <w:r>
+              <w:rPr>
+                <w:rFonts w:cs="Arial" w:ascii="Bookman Old Style" w:hAnsi="Bookman Old Style"/>
+                <w:bCs/>
+                <w:sz w:val="22"/>
+                <w:szCs w:val="22"/>
+              </w:rPr>
+              <w:t>Comparten sus respuestas y con la guía de su docente elaboran un mapa conceptual o mental de la función de transporte de la sangre.</w:t>
+            </w:r>
+          </w:p>
+          <w:p>
+            <w:pPr>
+              <w:pStyle w:val="Normal"/>
+              <w:jc w:val="both"/>
+              <w:rPr>
+                <w:rFonts w:ascii="Bookman Old Style" w:hAnsi="Bookman Old Style" w:cs="Arial"/>
+                <w:bCs/>
+                <w:sz w:val="22"/>
+                <w:szCs w:val="22"/>
+              </w:rPr>
+            </w:pPr>
+            <w:r>
+              <w:rPr>
+                <w:rFonts w:cs="Arial" w:ascii="Bookman Old Style" w:hAnsi="Bookman Old Style"/>
+                <w:bCs/>
+                <w:sz w:val="22"/>
+                <w:szCs w:val="22"/>
+              </w:rPr>
+            </w:r>
+          </w:p>
+          <w:p>
+            <w:pPr>
+              <w:pStyle w:val="Normal"/>
+              <w:jc w:val="both"/>
+              <w:rPr>
+                <w:rFonts w:ascii="Bookman Old Style" w:hAnsi="Bookman Old Style" w:cs="Arial"/>
+                <w:bCs/>
+                <w:sz w:val="22"/>
+                <w:szCs w:val="22"/>
+              </w:rPr>
+            </w:pPr>
+            <w:r>
+              <w:rPr>
+                <w:rFonts w:cs="Arial" w:ascii="Bookman Old Style" w:hAnsi="Bookman Old Style"/>
+                <w:bCs/>
+                <w:sz w:val="22"/>
+                <w:szCs w:val="22"/>
+              </w:rPr>
+              <w:t>4. Ventilación pulmonar e intercambio de gases</w:t>
+            </w:r>
+          </w:p>
+          <w:p>
+            <w:pPr>
+              <w:pStyle w:val="Normal"/>
+              <w:jc w:val="both"/>
+              <w:rPr>
+                <w:rFonts w:ascii="Bookman Old Style" w:hAnsi="Bookman Old Style" w:cs="Arial"/>
+                <w:bCs/>
+                <w:sz w:val="22"/>
+                <w:szCs w:val="22"/>
+              </w:rPr>
+            </w:pPr>
+            <w:r>
+              <w:rPr>
+                <w:rFonts w:cs="Arial" w:ascii="Bookman Old Style" w:hAnsi="Bookman Old Style"/>
+                <w:bCs/>
+                <w:sz w:val="22"/>
+                <w:szCs w:val="22"/>
+              </w:rPr>
+              <w:t xml:space="preserve"> </w:t>
+            </w:r>
+            <w:r>
+              <w:rPr>
+                <w:rFonts w:cs="Arial" w:ascii="Bookman Old Style" w:hAnsi="Bookman Old Style"/>
+                <w:bCs/>
+                <w:sz w:val="22"/>
+                <w:szCs w:val="22"/>
+              </w:rPr>
+              <w:t>Las y las estudiantes formulan una hipótesis sobre los requerimientos de oxígeno de sus músculos (células musculares) en distintos niveles de actividad física y redactan una predicción al respecto. La registran.</w:t>
+            </w:r>
+          </w:p>
+          <w:p>
+            <w:pPr>
+              <w:pStyle w:val="Normal"/>
+              <w:jc w:val="both"/>
+              <w:rPr>
+                <w:rFonts w:ascii="Bookman Old Style" w:hAnsi="Bookman Old Style" w:cs="Arial"/>
+                <w:bCs/>
+                <w:sz w:val="22"/>
+                <w:szCs w:val="22"/>
+              </w:rPr>
+            </w:pPr>
+            <w:r>
+              <w:rPr>
+                <w:rFonts w:cs="Arial" w:ascii="Bookman Old Style" w:hAnsi="Bookman Old Style"/>
+                <w:bCs/>
+                <w:sz w:val="22"/>
+                <w:szCs w:val="22"/>
+              </w:rPr>
+              <w:t xml:space="preserve"> </w:t>
+            </w:r>
+            <w:r>
+              <w:rPr>
+                <w:rFonts w:cs="Arial" w:ascii="Bookman Old Style" w:hAnsi="Bookman Old Style"/>
+                <w:bCs/>
+                <w:sz w:val="22"/>
+                <w:szCs w:val="22"/>
+              </w:rPr>
+              <w:t>En equipos, desarrollan la siguiente investigación:</w:t>
+            </w:r>
+          </w:p>
+          <w:p>
+            <w:pPr>
+              <w:pStyle w:val="Normal"/>
+              <w:jc w:val="both"/>
+              <w:rPr>
+                <w:rFonts w:ascii="Bookman Old Style" w:hAnsi="Bookman Old Style" w:cs="Arial"/>
+                <w:bCs/>
+                <w:sz w:val="22"/>
+                <w:szCs w:val="22"/>
+              </w:rPr>
+            </w:pPr>
+            <w:r>
+              <w:rPr>
+                <w:rFonts w:cs="Arial" w:ascii="Bookman Old Style" w:hAnsi="Bookman Old Style"/>
+                <w:bCs/>
+                <w:sz w:val="22"/>
+                <w:szCs w:val="22"/>
+              </w:rPr>
+              <w:t>- Registran en una tabla los valores basales (en reposo, sin ejercicio) de frecuencia respiratoria por minuto, miden los valores en al menos dos estudiantes, realizan tres mediciones en cada caso y calculan el promedio.</w:t>
+            </w:r>
+          </w:p>
+          <w:p>
+            <w:pPr>
+              <w:pStyle w:val="Normal"/>
+              <w:jc w:val="both"/>
+              <w:rPr>
+                <w:rFonts w:ascii="Bookman Old Style" w:hAnsi="Bookman Old Style" w:cs="Arial"/>
+                <w:bCs/>
+                <w:sz w:val="22"/>
+                <w:szCs w:val="22"/>
+              </w:rPr>
+            </w:pPr>
+            <w:r>
+              <w:rPr>
+                <w:rFonts w:cs="Arial" w:ascii="Bookman Old Style" w:hAnsi="Bookman Old Style"/>
+                <w:bCs/>
+                <w:sz w:val="22"/>
+                <w:szCs w:val="22"/>
+              </w:rPr>
+              <w:t>- Luego expresan sus resultados en inspiraciones por minuto.</w:t>
+            </w:r>
+          </w:p>
+          <w:p>
+            <w:pPr>
+              <w:pStyle w:val="Normal"/>
+              <w:jc w:val="both"/>
+              <w:rPr>
+                <w:rFonts w:ascii="Bookman Old Style" w:hAnsi="Bookman Old Style" w:cs="Arial"/>
+                <w:bCs/>
+                <w:sz w:val="22"/>
+                <w:szCs w:val="22"/>
+              </w:rPr>
+            </w:pPr>
+            <w:r>
+              <w:rPr>
+                <w:rFonts w:cs="Arial" w:ascii="Bookman Old Style" w:hAnsi="Bookman Old Style"/>
+                <w:bCs/>
+                <w:sz w:val="22"/>
+                <w:szCs w:val="22"/>
+              </w:rPr>
+              <w:t>- A continuación repiten los registros, pero esta vez miden la frecuencia cardiaca, expresándola en latidos por minuto.</w:t>
+            </w:r>
+          </w:p>
+          <w:p>
+            <w:pPr>
+              <w:pStyle w:val="Normal"/>
+              <w:jc w:val="both"/>
+              <w:rPr>
+                <w:rFonts w:ascii="Bookman Old Style" w:hAnsi="Bookman Old Style" w:cs="Arial"/>
+                <w:bCs/>
+                <w:sz w:val="22"/>
+                <w:szCs w:val="22"/>
+              </w:rPr>
+            </w:pPr>
+            <w:r>
+              <w:rPr>
+                <w:rFonts w:cs="Arial" w:ascii="Bookman Old Style" w:hAnsi="Bookman Old Style"/>
+                <w:bCs/>
+                <w:sz w:val="22"/>
+                <w:szCs w:val="22"/>
+              </w:rPr>
+              <w:t>- Repiten ambos registros, pero esta vez en situación de ejercicio intenso (un minuto haciendo flexiones, por ejemplo).</w:t>
+            </w:r>
+          </w:p>
+          <w:p>
+            <w:pPr>
+              <w:pStyle w:val="Normal"/>
+              <w:jc w:val="both"/>
+              <w:rPr>
+                <w:rFonts w:ascii="Bookman Old Style" w:hAnsi="Bookman Old Style" w:cs="Arial"/>
+                <w:bCs/>
+                <w:sz w:val="22"/>
+                <w:szCs w:val="22"/>
+              </w:rPr>
+            </w:pPr>
+            <w:r>
+              <w:rPr>
+                <w:rFonts w:cs="Arial" w:ascii="Bookman Old Style" w:hAnsi="Bookman Old Style"/>
+                <w:bCs/>
+                <w:sz w:val="22"/>
+                <w:szCs w:val="22"/>
+              </w:rPr>
+              <w:t>- Grafican sus resultados y los presentan ante el curso.</w:t>
+            </w:r>
+          </w:p>
+          <w:p>
+            <w:pPr>
+              <w:pStyle w:val="Normal"/>
+              <w:jc w:val="both"/>
+              <w:rPr>
+                <w:rFonts w:ascii="Bookman Old Style" w:hAnsi="Bookman Old Style" w:cs="Arial"/>
+                <w:bCs/>
+                <w:sz w:val="22"/>
+                <w:szCs w:val="22"/>
+              </w:rPr>
+            </w:pPr>
+            <w:r>
+              <w:rPr>
+                <w:rFonts w:cs="Arial" w:ascii="Bookman Old Style" w:hAnsi="Bookman Old Style"/>
+                <w:bCs/>
+                <w:sz w:val="22"/>
+                <w:szCs w:val="22"/>
+              </w:rPr>
+              <w:t>- Discuten una posible relación entre frecuencia respiratoria, frecuencia cardiaca y requerimientos de oxígeno.</w:t>
+            </w:r>
+          </w:p>
+          <w:p>
+            <w:pPr>
+              <w:pStyle w:val="Normal"/>
+              <w:jc w:val="both"/>
+              <w:rPr>
+                <w:rFonts w:ascii="Bookman Old Style" w:hAnsi="Bookman Old Style" w:cs="Arial"/>
+                <w:bCs/>
+                <w:sz w:val="22"/>
+                <w:szCs w:val="22"/>
+              </w:rPr>
+            </w:pPr>
+            <w:r>
+              <w:rPr>
+                <w:rFonts w:cs="Arial" w:ascii="Bookman Old Style" w:hAnsi="Bookman Old Style"/>
+                <w:bCs/>
+                <w:sz w:val="22"/>
+                <w:szCs w:val="22"/>
+              </w:rPr>
+              <w:t>- Contrastan sus resultados con la hipótesis planteada y proponen posibles explicaciones basadas en las evidencias obtenidas.</w:t>
+            </w:r>
+          </w:p>
+          <w:p>
+            <w:pPr>
+              <w:pStyle w:val="Normal"/>
+              <w:jc w:val="both"/>
+              <w:rPr>
+                <w:rFonts w:ascii="Bookman Old Style" w:hAnsi="Bookman Old Style" w:cs="Arial"/>
+                <w:bCs/>
+                <w:sz w:val="22"/>
+                <w:szCs w:val="22"/>
+              </w:rPr>
+            </w:pPr>
+            <w:r>
+              <w:rPr>
+                <w:rFonts w:cs="Arial" w:ascii="Bookman Old Style" w:hAnsi="Bookman Old Style"/>
+                <w:bCs/>
+                <w:sz w:val="22"/>
+                <w:szCs w:val="22"/>
+              </w:rPr>
+              <w:t>- Evalúan el procedimiento experimental y la investigación y proponen mejoras.</w:t>
             </w:r>
           </w:p>
         </w:tc>
@@ -849,7 +2983,7 @@
             </w:tcBorders>
             <w:shd w:fill="auto" w:val="clear"/>
             <w:tcMar>
-              <w:left w:w="48" w:type="dxa"/>
+              <w:left w:w="43" w:type="dxa"/>
             </w:tcMar>
           </w:tcPr>
           <w:p>
@@ -864,7 +2998,222 @@
               </w:rPr>
             </w:pPr>
             <w:r>
-              <w:rPr/>
+              <w:rPr>
+                <w:rFonts w:cs="Arial" w:ascii="Bookman Old Style" w:hAnsi="Bookman Old Style"/>
+                <w:bCs/>
+                <w:sz w:val="22"/>
+                <w:szCs w:val="22"/>
+              </w:rPr>
+              <w:t xml:space="preserve">- </w:t>
+            </w:r>
+            <w:r>
+              <w:rPr>
+                <w:rFonts w:cs="Arial" w:ascii="Bookman Old Style" w:hAnsi="Bookman Old Style"/>
+                <w:bCs/>
+                <w:sz w:val="22"/>
+                <w:szCs w:val="22"/>
+              </w:rPr>
+              <w:t>Trozos de “guatita” para examen.</w:t>
+            </w:r>
+          </w:p>
+          <w:p>
+            <w:pPr>
+              <w:pStyle w:val="Normal"/>
+              <w:jc w:val="both"/>
+              <w:rPr>
+                <w:rFonts w:ascii="Bookman Old Style" w:hAnsi="Bookman Old Style" w:cs="Arial"/>
+                <w:bCs/>
+                <w:sz w:val="22"/>
+                <w:szCs w:val="22"/>
+              </w:rPr>
+            </w:pPr>
+            <w:r>
+              <w:rPr>
+                <w:rFonts w:cs="Arial" w:ascii="Bookman Old Style" w:hAnsi="Bookman Old Style"/>
+                <w:bCs/>
+                <w:sz w:val="22"/>
+                <w:szCs w:val="22"/>
+              </w:rPr>
+            </w:r>
+          </w:p>
+          <w:p>
+            <w:pPr>
+              <w:pStyle w:val="Normal"/>
+              <w:jc w:val="both"/>
+              <w:rPr>
+                <w:rFonts w:ascii="Bookman Old Style" w:hAnsi="Bookman Old Style" w:cs="Arial"/>
+                <w:bCs/>
+                <w:sz w:val="22"/>
+                <w:szCs w:val="22"/>
+              </w:rPr>
+            </w:pPr>
+            <w:r>
+              <w:rPr>
+                <w:rFonts w:cs="Arial" w:ascii="Bookman Old Style" w:hAnsi="Bookman Old Style"/>
+                <w:bCs/>
+                <w:sz w:val="22"/>
+                <w:szCs w:val="22"/>
+              </w:rPr>
+              <w:t xml:space="preserve">- </w:t>
+            </w:r>
+            <w:r>
+              <w:rPr>
+                <w:rFonts w:cs="Arial" w:ascii="Bookman Old Style" w:hAnsi="Bookman Old Style"/>
+                <w:bCs/>
+                <w:sz w:val="22"/>
+                <w:szCs w:val="22"/>
+              </w:rPr>
+              <w:t>Imágenes microscopía sobre tipos celulares.</w:t>
+            </w:r>
+          </w:p>
+          <w:p>
+            <w:pPr>
+              <w:pStyle w:val="Normal"/>
+              <w:jc w:val="both"/>
+              <w:rPr>
+                <w:rFonts w:ascii="Bookman Old Style" w:hAnsi="Bookman Old Style" w:cs="Arial"/>
+                <w:bCs/>
+                <w:sz w:val="22"/>
+                <w:szCs w:val="22"/>
+              </w:rPr>
+            </w:pPr>
+            <w:r>
+              <w:rPr>
+                <w:rFonts w:cs="Arial" w:ascii="Bookman Old Style" w:hAnsi="Bookman Old Style"/>
+                <w:bCs/>
+                <w:sz w:val="22"/>
+                <w:szCs w:val="22"/>
+              </w:rPr>
+            </w:r>
+          </w:p>
+          <w:p>
+            <w:pPr>
+              <w:pStyle w:val="Normal"/>
+              <w:jc w:val="both"/>
+              <w:rPr>
+                <w:rFonts w:ascii="Bookman Old Style" w:hAnsi="Bookman Old Style" w:cs="Arial"/>
+                <w:bCs/>
+                <w:sz w:val="22"/>
+                <w:szCs w:val="22"/>
+              </w:rPr>
+            </w:pPr>
+            <w:r>
+              <w:rPr>
+                <w:rFonts w:cs="Arial" w:ascii="Bookman Old Style" w:hAnsi="Bookman Old Style"/>
+                <w:bCs/>
+                <w:sz w:val="22"/>
+                <w:szCs w:val="22"/>
+              </w:rPr>
+              <w:t xml:space="preserve">- </w:t>
+            </w:r>
+            <w:r>
+              <w:rPr>
+                <w:rFonts w:cs="Arial" w:ascii="Bookman Old Style" w:hAnsi="Bookman Old Style"/>
+                <w:bCs/>
+                <w:sz w:val="22"/>
+                <w:szCs w:val="22"/>
+              </w:rPr>
+              <w:t>Saliva</w:t>
+            </w:r>
+          </w:p>
+          <w:p>
+            <w:pPr>
+              <w:pStyle w:val="Normal"/>
+              <w:jc w:val="both"/>
+              <w:rPr>
+                <w:rFonts w:ascii="Bookman Old Style" w:hAnsi="Bookman Old Style" w:cs="Arial"/>
+                <w:bCs/>
+                <w:sz w:val="22"/>
+                <w:szCs w:val="22"/>
+              </w:rPr>
+            </w:pPr>
+            <w:r>
+              <w:rPr>
+                <w:rFonts w:cs="Arial" w:ascii="Bookman Old Style" w:hAnsi="Bookman Old Style"/>
+                <w:bCs/>
+                <w:sz w:val="22"/>
+                <w:szCs w:val="22"/>
+              </w:rPr>
+            </w:r>
+          </w:p>
+          <w:p>
+            <w:pPr>
+              <w:pStyle w:val="Normal"/>
+              <w:jc w:val="both"/>
+              <w:rPr>
+                <w:rFonts w:ascii="Bookman Old Style" w:hAnsi="Bookman Old Style" w:cs="Arial"/>
+                <w:bCs/>
+                <w:sz w:val="22"/>
+                <w:szCs w:val="22"/>
+              </w:rPr>
+            </w:pPr>
+            <w:r>
+              <w:rPr>
+                <w:rFonts w:cs="Arial" w:ascii="Bookman Old Style" w:hAnsi="Bookman Old Style"/>
+                <w:bCs/>
+                <w:sz w:val="22"/>
+                <w:szCs w:val="22"/>
+              </w:rPr>
+              <w:t xml:space="preserve">- </w:t>
+            </w:r>
+            <w:r>
+              <w:rPr>
+                <w:rFonts w:cs="Arial" w:ascii="Bookman Old Style" w:hAnsi="Bookman Old Style"/>
+                <w:bCs/>
+                <w:sz w:val="22"/>
+                <w:szCs w:val="22"/>
+              </w:rPr>
+              <w:t>Trozos de pan</w:t>
+            </w:r>
+          </w:p>
+          <w:p>
+            <w:pPr>
+              <w:pStyle w:val="Normal"/>
+              <w:jc w:val="both"/>
+              <w:rPr>
+                <w:rFonts w:ascii="Bookman Old Style" w:hAnsi="Bookman Old Style" w:cs="Arial"/>
+                <w:bCs/>
+                <w:sz w:val="22"/>
+                <w:szCs w:val="22"/>
+              </w:rPr>
+            </w:pPr>
+            <w:r>
+              <w:rPr>
+                <w:rFonts w:cs="Arial" w:ascii="Bookman Old Style" w:hAnsi="Bookman Old Style"/>
+                <w:bCs/>
+                <w:sz w:val="22"/>
+                <w:szCs w:val="22"/>
+              </w:rPr>
+            </w:r>
+          </w:p>
+          <w:p>
+            <w:pPr>
+              <w:pStyle w:val="Normal"/>
+              <w:jc w:val="both"/>
+              <w:rPr>
+                <w:rFonts w:ascii="Bookman Old Style" w:hAnsi="Bookman Old Style" w:cs="Arial"/>
+                <w:bCs/>
+                <w:sz w:val="22"/>
+                <w:szCs w:val="22"/>
+              </w:rPr>
+            </w:pPr>
+            <w:r>
+              <w:rPr>
+                <w:rFonts w:cs="Arial" w:ascii="Bookman Old Style" w:hAnsi="Bookman Old Style"/>
+                <w:bCs/>
+                <w:sz w:val="22"/>
+                <w:szCs w:val="22"/>
+              </w:rPr>
+              <w:t xml:space="preserve">- </w:t>
+            </w:r>
+            <w:r>
+              <w:rPr>
+                <w:rFonts w:cs="Arial" w:ascii="Bookman Old Style" w:hAnsi="Bookman Old Style"/>
+                <w:bCs/>
+                <w:sz w:val="22"/>
+                <w:szCs w:val="22"/>
+              </w:rPr>
+              <w:t>Lugol</w:t>
             </w:r>
           </w:p>
         </w:tc>
@@ -881,7 +3230,7 @@
             </w:tcBorders>
             <w:shd w:fill="auto" w:val="clear"/>
             <w:tcMar>
-              <w:left w:w="48" w:type="dxa"/>
+              <w:left w:w="43" w:type="dxa"/>
             </w:tcMar>
           </w:tcPr>
           <w:p>
@@ -896,7 +3245,54 @@
               </w:rPr>
             </w:pPr>
             <w:r>
-              <w:rPr/>
+              <w:rPr>
+                <w:rFonts w:cs="Arial" w:ascii="Bookman Old Style" w:hAnsi="Bookman Old Style"/>
+                <w:bCs/>
+                <w:sz w:val="22"/>
+                <w:szCs w:val="22"/>
+              </w:rPr>
+              <w:t>Revisión de conclusiones y preguntas de trabajos de investigación.</w:t>
+            </w:r>
+          </w:p>
+          <w:p>
+            <w:pPr>
+              <w:pStyle w:val="Normal"/>
+              <w:jc w:val="both"/>
+              <w:rPr>
+                <w:rFonts w:ascii="Bookman Old Style" w:hAnsi="Bookman Old Style" w:cs="Arial"/>
+                <w:bCs/>
+                <w:sz w:val="22"/>
+                <w:szCs w:val="22"/>
+              </w:rPr>
+            </w:pPr>
+            <w:r>
+              <w:rPr>
+                <w:rFonts w:cs="Arial" w:ascii="Bookman Old Style" w:hAnsi="Bookman Old Style"/>
+                <w:bCs/>
+                <w:sz w:val="22"/>
+                <w:szCs w:val="22"/>
+              </w:rPr>
+            </w:r>
+          </w:p>
+          <w:p>
+            <w:pPr>
+              <w:pStyle w:val="Normal"/>
+              <w:jc w:val="both"/>
+              <w:rPr>
+                <w:rFonts w:ascii="Bookman Old Style" w:hAnsi="Bookman Old Style" w:cs="Arial"/>
+                <w:bCs/>
+                <w:sz w:val="22"/>
+                <w:szCs w:val="22"/>
+              </w:rPr>
+            </w:pPr>
+            <w:r>
+              <w:rPr>
+                <w:rFonts w:cs="Arial" w:ascii="Bookman Old Style" w:hAnsi="Bookman Old Style"/>
+                <w:bCs/>
+                <w:sz w:val="22"/>
+                <w:szCs w:val="22"/>
+              </w:rPr>
+              <w:t>Revisión de trabajos experimentales.</w:t>
             </w:r>
           </w:p>
         </w:tc>
@@ -918,7 +3314,7 @@
             </w:tcBorders>
             <w:shd w:fill="auto" w:val="clear"/>
             <w:tcMar>
-              <w:left w:w="48" w:type="dxa"/>
+              <w:left w:w="43" w:type="dxa"/>
             </w:tcMar>
           </w:tcPr>
           <w:p>
@@ -929,6 +3325,7 @@
             </w:pPr>
             <w:r>
               <w:rPr/>
+              <w:t>Investigar experimentalmente y explicar las características de los nutrientes (carbohidratos, proteínas, grasas, vitaminas, minerales y agua) en los alimentos y sus efectos para la salud humana.</w:t>
             </w:r>
           </w:p>
         </w:tc>
@@ -945,7 +3342,7 @@
             </w:tcBorders>
             <w:shd w:fill="auto" w:val="clear"/>
             <w:tcMar>
-              <w:left w:w="48" w:type="dxa"/>
+              <w:left w:w="43" w:type="dxa"/>
             </w:tcMar>
           </w:tcPr>
           <w:p>
@@ -959,6 +3356,115 @@
             </w:pPr>
             <w:r>
               <w:rPr/>
+              <w:t>Identifican la presencia de nutrientes (carbohidratos, proteínas, grasas, vitaminas, minerales y agua) en alimentos comunes mediante procedimientos experimentales.</w:t>
+            </w:r>
+          </w:p>
+          <w:p>
+            <w:pPr>
+              <w:pStyle w:val="Normal"/>
+              <w:tabs>
+                <w:tab w:val="left" w:pos="252" w:leader="none"/>
+              </w:tabs>
+              <w:jc w:val="both"/>
+              <w:rPr/>
+            </w:pPr>
+            <w:r>
+              <w:rPr/>
+            </w:r>
+          </w:p>
+          <w:p>
+            <w:pPr>
+              <w:pStyle w:val="Normal"/>
+              <w:tabs>
+                <w:tab w:val="left" w:pos="252" w:leader="none"/>
+              </w:tabs>
+              <w:jc w:val="both"/>
+              <w:rPr/>
+            </w:pPr>
+            <w:r>
+              <w:rPr/>
+              <w:t>Asocian nutrientes como proteínas, carbohidratos y lípidos a sus unidades estructurales (aminoácidos, monosacáridos y ácidos grasos, respectivamente).</w:t>
+            </w:r>
+          </w:p>
+          <w:p>
+            <w:pPr>
+              <w:pStyle w:val="Normal"/>
+              <w:tabs>
+                <w:tab w:val="left" w:pos="252" w:leader="none"/>
+              </w:tabs>
+              <w:jc w:val="both"/>
+              <w:rPr/>
+            </w:pPr>
+            <w:r>
+              <w:rPr/>
+            </w:r>
+          </w:p>
+          <w:p>
+            <w:pPr>
+              <w:pStyle w:val="Normal"/>
+              <w:tabs>
+                <w:tab w:val="left" w:pos="252" w:leader="none"/>
+              </w:tabs>
+              <w:jc w:val="both"/>
+              <w:rPr/>
+            </w:pPr>
+            <w:r>
+              <w:rPr/>
+              <w:t>Investigan las principales características y funciones en el organismo de los alimentos de consumo cotidiano.</w:t>
+            </w:r>
+          </w:p>
+          <w:p>
+            <w:pPr>
+              <w:pStyle w:val="Normal"/>
+              <w:tabs>
+                <w:tab w:val="left" w:pos="252" w:leader="none"/>
+              </w:tabs>
+              <w:jc w:val="both"/>
+              <w:rPr/>
+            </w:pPr>
+            <w:r>
+              <w:rPr/>
+            </w:r>
+          </w:p>
+          <w:p>
+            <w:pPr>
+              <w:pStyle w:val="Normal"/>
+              <w:tabs>
+                <w:tab w:val="left" w:pos="252" w:leader="none"/>
+              </w:tabs>
+              <w:jc w:val="both"/>
+              <w:rPr/>
+            </w:pPr>
+            <w:r>
+              <w:rPr/>
+              <w:t>Interpretan la información nutricional del etiquetado de alimentos para seleccionar los que son saludables.</w:t>
+            </w:r>
+          </w:p>
+          <w:p>
+            <w:pPr>
+              <w:pStyle w:val="Normal"/>
+              <w:tabs>
+                <w:tab w:val="left" w:pos="252" w:leader="none"/>
+              </w:tabs>
+              <w:jc w:val="both"/>
+              <w:rPr/>
+            </w:pPr>
+            <w:r>
+              <w:rPr/>
+            </w:r>
+          </w:p>
+          <w:p>
+            <w:pPr>
+              <w:pStyle w:val="Normal"/>
+              <w:tabs>
+                <w:tab w:val="left" w:pos="252" w:leader="none"/>
+              </w:tabs>
+              <w:jc w:val="both"/>
+              <w:rPr/>
+            </w:pPr>
+            <w:r>
+              <w:rPr/>
+              <w:t>Explican las necesidades de nutrientes del organismo considerando los efectos de algunos nutrientes como azúcares, grasas saturadas y sodio contenidos en alimentos de consumo cotidiano.</w:t>
             </w:r>
           </w:p>
         </w:tc>
@@ -975,7 +3481,7 @@
             </w:tcBorders>
             <w:shd w:fill="auto" w:val="clear"/>
             <w:tcMar>
-              <w:left w:w="48" w:type="dxa"/>
+              <w:left w:w="43" w:type="dxa"/>
             </w:tcMar>
           </w:tcPr>
           <w:p>
@@ -986,6 +3492,492 @@
             </w:pPr>
             <w:r>
               <w:rPr/>
+              <w:t>Las y los estudiantes recolectan etiquetas de alimentos que consumen de manera habitual en diferentes comidas del día.</w:t>
+            </w:r>
+          </w:p>
+          <w:p>
+            <w:pPr>
+              <w:pStyle w:val="Normal"/>
+              <w:jc w:val="both"/>
+              <w:rPr/>
+            </w:pPr>
+            <w:r>
+              <w:rPr/>
+            </w:r>
+          </w:p>
+          <w:p>
+            <w:pPr>
+              <w:pStyle w:val="Normal"/>
+              <w:jc w:val="both"/>
+              <w:rPr/>
+            </w:pPr>
+            <w:r>
+              <w:rPr/>
+              <w:t>Una vez pegadas en sus cuadernos, analizan las etiquetas y contestan preguntas como:</w:t>
+            </w:r>
+          </w:p>
+          <w:p>
+            <w:pPr>
+              <w:pStyle w:val="Normal"/>
+              <w:jc w:val="both"/>
+              <w:rPr/>
+            </w:pPr>
+            <w:r>
+              <w:rPr/>
+              <w:t>- ¿Qué nutrientes aparecen generalmente mencionados en las etiquetas nutricionales?</w:t>
+            </w:r>
+          </w:p>
+          <w:p>
+            <w:pPr>
+              <w:pStyle w:val="Normal"/>
+              <w:jc w:val="both"/>
+              <w:rPr/>
+            </w:pPr>
+            <w:r>
+              <w:rPr/>
+              <w:t>- ¿Qué nutrientes se encuentran presentes en los alimentos de mi consumo habitual?</w:t>
+            </w:r>
+          </w:p>
+          <w:p>
+            <w:pPr>
+              <w:pStyle w:val="Normal"/>
+              <w:jc w:val="both"/>
+              <w:rPr/>
+            </w:pPr>
+            <w:r>
+              <w:rPr/>
+              <w:t>- ¿Cuántas calorías me aporta la porción que consumo de este alimento?</w:t>
+            </w:r>
+          </w:p>
+          <w:p>
+            <w:pPr>
+              <w:pStyle w:val="Normal"/>
+              <w:jc w:val="both"/>
+              <w:rPr/>
+            </w:pPr>
+            <w:r>
+              <w:rPr/>
+            </w:r>
+          </w:p>
+          <w:p>
+            <w:pPr>
+              <w:pStyle w:val="Normal"/>
+              <w:jc w:val="both"/>
+              <w:rPr/>
+            </w:pPr>
+            <w:r>
+              <w:rPr/>
+              <w:t>Luego, registran sus respuestas y elaboran una tabla resumen con los datos principales de las etiquetas nutricionales.</w:t>
+            </w:r>
+          </w:p>
+          <w:p>
+            <w:pPr>
+              <w:pStyle w:val="Normal"/>
+              <w:jc w:val="both"/>
+              <w:rPr/>
+            </w:pPr>
+            <w:r>
+              <w:rPr/>
+            </w:r>
+          </w:p>
+          <w:p>
+            <w:pPr>
+              <w:pStyle w:val="Normal"/>
+              <w:jc w:val="both"/>
+              <w:rPr/>
+            </w:pPr>
+            <w:r>
+              <w:rPr/>
+              <w:t>En equipos, comparan y comunican al curso las principales características nutricionales de los alimentos presentes en su dieta cotidiana y las comparan con las recomendaciones nutricionales para personas de su edad en documentos del Instituto de Nutrición y Tecnología de los Alimentos (INTA) o del Ministerio de Salud.</w:t>
+            </w:r>
+          </w:p>
+          <w:p>
+            <w:pPr>
+              <w:pStyle w:val="Normal"/>
+              <w:jc w:val="both"/>
+              <w:rPr/>
+            </w:pPr>
+            <w:r>
+              <w:rPr/>
+            </w:r>
+          </w:p>
+          <w:p>
+            <w:pPr>
+              <w:pStyle w:val="Normal"/>
+              <w:jc w:val="both"/>
+              <w:rPr/>
+            </w:pPr>
+            <w:r>
+              <w:rPr/>
+              <w:t>Con la guía de su docente formulan conclusiones, emitiendo un juicio personal sobre su dieta.</w:t>
+            </w:r>
+          </w:p>
+          <w:p>
+            <w:pPr>
+              <w:pStyle w:val="Normal"/>
+              <w:jc w:val="both"/>
+              <w:rPr/>
+            </w:pPr>
+            <w:r>
+              <w:rPr/>
+            </w:r>
+          </w:p>
+          <w:p>
+            <w:pPr>
+              <w:pStyle w:val="Normal"/>
+              <w:jc w:val="both"/>
+              <w:rPr/>
+            </w:pPr>
+            <w:r>
+              <w:rPr/>
+              <w:t>- Las y los estudiantes discuten acerca de las necesidades nutricionales de agua en el organismo.</w:t>
+            </w:r>
+          </w:p>
+          <w:p>
+            <w:pPr>
+              <w:pStyle w:val="Normal"/>
+              <w:jc w:val="both"/>
+              <w:rPr/>
+            </w:pPr>
+            <w:r>
+              <w:rPr/>
+              <w:t xml:space="preserve"> </w:t>
+            </w:r>
+            <w:r>
+              <w:rPr/>
+              <w:t>Se registran las principales ideas expresadas.</w:t>
+            </w:r>
+          </w:p>
+          <w:p>
+            <w:pPr>
+              <w:pStyle w:val="Normal"/>
+              <w:jc w:val="both"/>
+              <w:rPr/>
+            </w:pPr>
+            <w:r>
+              <w:rPr/>
+              <w:t xml:space="preserve"> </w:t>
+            </w:r>
+            <w:r>
+              <w:rPr/>
+              <w:t>Formulan una predicción y planifican una investigación experimental para responder la pregunta: ¿Qué porcentaje de agua tienen alimentos como los tomates, plátanos, lechuga, mantequilla, carne, pan, leche y arroz, entre otros?</w:t>
+            </w:r>
+          </w:p>
+          <w:p>
+            <w:pPr>
+              <w:pStyle w:val="Normal"/>
+              <w:jc w:val="both"/>
+              <w:rPr/>
+            </w:pPr>
+            <w:r>
+              <w:rPr/>
+              <w:t>- Los siguientes elementos deben ser considerados en la planificación:</w:t>
+            </w:r>
+          </w:p>
+          <w:p>
+            <w:pPr>
+              <w:pStyle w:val="Normal"/>
+              <w:jc w:val="both"/>
+              <w:rPr/>
+            </w:pPr>
+            <w:r>
+              <w:rPr/>
+              <w:t>- variables (independiente, dependiente y controladas)</w:t>
+            </w:r>
+          </w:p>
+          <w:p>
+            <w:pPr>
+              <w:pStyle w:val="Normal"/>
+              <w:jc w:val="both"/>
+              <w:rPr/>
+            </w:pPr>
+            <w:r>
+              <w:rPr/>
+              <w:t>- materiales</w:t>
+            </w:r>
+          </w:p>
+          <w:p>
+            <w:pPr>
+              <w:pStyle w:val="Normal"/>
+              <w:jc w:val="both"/>
+              <w:rPr/>
+            </w:pPr>
+            <w:r>
+              <w:rPr/>
+              <w:t>- normas de seguridad</w:t>
+            </w:r>
+          </w:p>
+          <w:p>
+            <w:pPr>
+              <w:pStyle w:val="Normal"/>
+              <w:jc w:val="both"/>
+              <w:rPr/>
+            </w:pPr>
+            <w:r>
+              <w:rPr/>
+              <w:t>- procedimiento</w:t>
+            </w:r>
+          </w:p>
+          <w:p>
+            <w:pPr>
+              <w:pStyle w:val="Normal"/>
+              <w:jc w:val="both"/>
+              <w:rPr/>
+            </w:pPr>
+            <w:r>
+              <w:rPr/>
+              <w:t>Los y las estudiantes exponen su planificación.</w:t>
+            </w:r>
+          </w:p>
+          <w:p>
+            <w:pPr>
+              <w:pStyle w:val="Normal"/>
+              <w:jc w:val="both"/>
+              <w:rPr/>
+            </w:pPr>
+            <w:r>
+              <w:rPr/>
+              <w:t>Evalúan los procedimientos experimentales planteados y retroalimentan a los demás en relación con los elementos que podrían mejorar para obtener evidencias confiables.</w:t>
+            </w:r>
+          </w:p>
+          <w:p>
+            <w:pPr>
+              <w:pStyle w:val="Normal"/>
+              <w:jc w:val="both"/>
+              <w:rPr/>
+            </w:pPr>
+            <w:r>
+              <w:rPr/>
+            </w:r>
+          </w:p>
+          <w:p>
+            <w:pPr>
+              <w:pStyle w:val="Normal"/>
+              <w:jc w:val="both"/>
+              <w:rPr/>
+            </w:pPr>
+            <w:r>
+              <w:rPr/>
+              <w:t>- Las y los estudiantes experimentan con diferentes tipos de alimentos para comparar su aporte energético mediante el siguiente procedimiento:</w:t>
+            </w:r>
+          </w:p>
+          <w:p>
+            <w:pPr>
+              <w:pStyle w:val="Normal"/>
+              <w:jc w:val="both"/>
+              <w:rPr/>
+            </w:pPr>
+            <w:r>
+              <w:rPr/>
+              <w:t>- Preparan muestras de alimentos como maní, zanahoria, manzana, galleta dulce de coco o mantequilla, pan.</w:t>
+            </w:r>
+          </w:p>
+          <w:p>
+            <w:pPr>
+              <w:pStyle w:val="Normal"/>
+              <w:jc w:val="both"/>
+              <w:rPr/>
+            </w:pPr>
+            <w:r>
+              <w:rPr/>
+              <w:t>- Siguiendo las normas de seguridad, preparan el montaje como lo indica la imagen.</w:t>
+            </w:r>
+          </w:p>
+          <w:p>
+            <w:pPr>
+              <w:pStyle w:val="Normal"/>
+              <w:jc w:val="both"/>
+              <w:rPr/>
+            </w:pPr>
+            <w:r>
+              <w:rPr/>
+              <w:t>Termómetro</w:t>
+            </w:r>
+          </w:p>
+          <w:p>
+            <w:pPr>
+              <w:pStyle w:val="Normal"/>
+              <w:jc w:val="both"/>
+              <w:rPr/>
+            </w:pPr>
+            <w:r>
+              <w:rPr/>
+              <w:t>Tubo de ensayo</w:t>
+            </w:r>
+          </w:p>
+          <w:p>
+            <w:pPr>
+              <w:pStyle w:val="Normal"/>
+              <w:jc w:val="both"/>
+              <w:rPr/>
+            </w:pPr>
+            <w:r>
+              <w:rPr/>
+              <w:t>Soporte con pinzas</w:t>
+            </w:r>
+          </w:p>
+          <w:p>
+            <w:pPr>
+              <w:pStyle w:val="Normal"/>
+              <w:jc w:val="both"/>
+              <w:rPr/>
+            </w:pPr>
+            <w:r>
+              <w:rPr/>
+              <w:t>Alfilero</w:t>
+            </w:r>
+          </w:p>
+          <w:p>
+            <w:pPr>
+              <w:pStyle w:val="Normal"/>
+              <w:jc w:val="both"/>
+              <w:rPr/>
+            </w:pPr>
+            <w:r>
+              <w:rPr/>
+              <w:t>pinza</w:t>
+            </w:r>
+          </w:p>
+          <w:p>
+            <w:pPr>
+              <w:pStyle w:val="Normal"/>
+              <w:jc w:val="both"/>
+              <w:rPr/>
+            </w:pPr>
+            <w:r>
+              <w:rPr/>
+              <w:t>Agua</w:t>
+            </w:r>
+          </w:p>
+          <w:p>
+            <w:pPr>
+              <w:pStyle w:val="Normal"/>
+              <w:jc w:val="both"/>
+              <w:rPr/>
+            </w:pPr>
+            <w:r>
+              <w:rPr/>
+              <w:t>Maní</w:t>
+            </w:r>
+          </w:p>
+          <w:p>
+            <w:pPr>
+              <w:pStyle w:val="Normal"/>
+              <w:jc w:val="both"/>
+              <w:rPr/>
+            </w:pPr>
+            <w:r>
+              <w:rPr/>
+              <w:t>quemándose</w:t>
+            </w:r>
+          </w:p>
+          <w:p>
+            <w:pPr>
+              <w:pStyle w:val="Normal"/>
+              <w:jc w:val="both"/>
+              <w:rPr/>
+            </w:pPr>
+            <w:r>
+              <w:rPr/>
+            </w:r>
+          </w:p>
+          <w:p>
+            <w:pPr>
+              <w:pStyle w:val="Normal"/>
+              <w:jc w:val="both"/>
+              <w:rPr/>
+            </w:pPr>
+            <w:r>
+              <w:rPr/>
+              <w:t>Toman el maní con una pinza y lo acercan a una llama de mechero. Una vez que el maní se ha prendido, lo acercan al tubo de ensayo y miden la temperatura máxima alcanzada en el agua dentro del tubo.</w:t>
+            </w:r>
+          </w:p>
+          <w:p>
+            <w:pPr>
+              <w:pStyle w:val="Normal"/>
+              <w:jc w:val="both"/>
+              <w:rPr/>
+            </w:pPr>
+            <w:r>
+              <w:rPr/>
+              <w:t>Registran las observaciones en una tabla.</w:t>
+            </w:r>
+          </w:p>
+          <w:p>
+            <w:pPr>
+              <w:pStyle w:val="Normal"/>
+              <w:jc w:val="both"/>
+              <w:rPr/>
+            </w:pPr>
+            <w:r>
+              <w:rPr/>
+              <w:t>Repiten el paso anterior con cada una de las muestras de alimento usando un nuevo tubo de ensayo con agua fría (con igual volumen y temperatura).</w:t>
+            </w:r>
+          </w:p>
+          <w:p>
+            <w:pPr>
+              <w:pStyle w:val="Normal"/>
+              <w:jc w:val="both"/>
+              <w:rPr/>
+            </w:pPr>
+            <w:r>
+              <w:rPr/>
+              <w:t>Interpretan y concluyen el experimento contestando preguntas como:</w:t>
+            </w:r>
+          </w:p>
+          <w:p>
+            <w:pPr>
+              <w:pStyle w:val="Normal"/>
+              <w:jc w:val="both"/>
+              <w:rPr/>
+            </w:pPr>
+            <w:r>
+              <w:rPr/>
+              <w:t>- ¿Qué alimento aportó más energía para calentar el agua?</w:t>
+            </w:r>
+          </w:p>
+          <w:p>
+            <w:pPr>
+              <w:pStyle w:val="Normal"/>
+              <w:jc w:val="both"/>
+              <w:rPr/>
+            </w:pPr>
+            <w:r>
+              <w:rPr/>
+              <w:t>- ¿Por qué cree que ese alimento entrega más energía que los demás?</w:t>
+            </w:r>
+          </w:p>
+          <w:p>
+            <w:pPr>
+              <w:pStyle w:val="Normal"/>
+              <w:jc w:val="both"/>
+              <w:rPr/>
+            </w:pPr>
+            <w:r>
+              <w:rPr/>
+              <w:t>- ¿Cuál es el aporte energético de los nutrientes?</w:t>
+            </w:r>
+          </w:p>
+          <w:p>
+            <w:pPr>
+              <w:pStyle w:val="Normal"/>
+              <w:jc w:val="both"/>
+              <w:rPr/>
+            </w:pPr>
+            <w:r>
+              <w:rPr/>
+              <w:t>- ¿Qué cuidados se debe tener al consumir alimentos de este tipo?</w:t>
+            </w:r>
+          </w:p>
+          <w:p>
+            <w:pPr>
+              <w:pStyle w:val="Normal"/>
+              <w:jc w:val="both"/>
+              <w:rPr/>
+            </w:pPr>
+            <w:r>
+              <w:rPr/>
+              <w:t>Las alumnas y los alumnos comunican y discuten sus respuestas con el curso.</w:t>
             </w:r>
           </w:p>
         </w:tc>
@@ -1002,7 +3994,7 @@
             </w:tcBorders>
             <w:shd w:fill="auto" w:val="clear"/>
             <w:tcMar>
-              <w:left w:w="48" w:type="dxa"/>
+              <w:left w:w="43" w:type="dxa"/>
             </w:tcMar>
           </w:tcPr>
           <w:p>
@@ -1013,6 +4005,111 @@
             </w:pPr>
             <w:r>
               <w:rPr/>
+              <w:t xml:space="preserve">- </w:t>
+            </w:r>
+            <w:r>
+              <w:rPr/>
+              <w:t>Etiquetas con información nutricional de alimentos.</w:t>
+            </w:r>
+          </w:p>
+          <w:p>
+            <w:pPr>
+              <w:pStyle w:val="Normal"/>
+              <w:jc w:val="both"/>
+              <w:rPr/>
+            </w:pPr>
+            <w:r>
+              <w:rPr/>
+            </w:r>
+          </w:p>
+          <w:p>
+            <w:pPr>
+              <w:pStyle w:val="Normal"/>
+              <w:jc w:val="both"/>
+              <w:rPr/>
+            </w:pPr>
+            <w:r>
+              <w:rPr/>
+              <w:t xml:space="preserve">- </w:t>
+            </w:r>
+            <w:r>
+              <w:rPr/>
+              <w:t>Mecheros</w:t>
+            </w:r>
+          </w:p>
+          <w:p>
+            <w:pPr>
+              <w:pStyle w:val="Normal"/>
+              <w:jc w:val="both"/>
+              <w:rPr/>
+            </w:pPr>
+            <w:r>
+              <w:rPr/>
+            </w:r>
+          </w:p>
+          <w:p>
+            <w:pPr>
+              <w:pStyle w:val="Normal"/>
+              <w:jc w:val="both"/>
+              <w:rPr/>
+            </w:pPr>
+            <w:r>
+              <w:rPr/>
+              <w:t xml:space="preserve">- </w:t>
+            </w:r>
+            <w:r>
+              <w:rPr/>
+              <w:t>Tubos de ensayo</w:t>
+            </w:r>
+          </w:p>
+          <w:p>
+            <w:pPr>
+              <w:pStyle w:val="Normal"/>
+              <w:jc w:val="both"/>
+              <w:rPr/>
+            </w:pPr>
+            <w:r>
+              <w:rPr/>
+            </w:r>
+          </w:p>
+          <w:p>
+            <w:pPr>
+              <w:pStyle w:val="Normal"/>
+              <w:jc w:val="both"/>
+              <w:rPr/>
+            </w:pPr>
+            <w:r>
+              <w:rPr/>
+              <w:t xml:space="preserve">- </w:t>
+            </w:r>
+            <w:r>
+              <w:rPr/>
+              <w:t>Alimentos</w:t>
+            </w:r>
+          </w:p>
+          <w:p>
+            <w:pPr>
+              <w:pStyle w:val="Normal"/>
+              <w:jc w:val="both"/>
+              <w:rPr/>
+            </w:pPr>
+            <w:r>
+              <w:rPr/>
+            </w:r>
+          </w:p>
+          <w:p>
+            <w:pPr>
+              <w:pStyle w:val="Normal"/>
+              <w:jc w:val="both"/>
+              <w:rPr/>
+            </w:pPr>
+            <w:r>
+              <w:rPr/>
+              <w:t xml:space="preserve">- </w:t>
+            </w:r>
+            <w:r>
+              <w:rPr/>
+              <w:t>Termómetro.</w:t>
             </w:r>
           </w:p>
         </w:tc>
@@ -1029,7 +4126,7 @@
             </w:tcBorders>
             <w:shd w:fill="auto" w:val="clear"/>
             <w:tcMar>
-              <w:left w:w="48" w:type="dxa"/>
+              <w:left w:w="43" w:type="dxa"/>
             </w:tcMar>
           </w:tcPr>
           <w:p>
@@ -1061,7 +4158,7 @@
             </w:tcBorders>
             <w:shd w:fill="auto" w:val="clear"/>
             <w:tcMar>
-              <w:left w:w="48" w:type="dxa"/>
+              <w:left w:w="43" w:type="dxa"/>
             </w:tcMar>
           </w:tcPr>
           <w:p>
@@ -1072,6 +4169,18 @@
             </w:pPr>
             <w:r>
               <w:rPr/>
+              <w:t>Analizar y evaluar, basados en evidencias, los factores que contribuyen a mantener un cuerpo saludable, proponiendo un plan que considere:</w:t>
+            </w:r>
+          </w:p>
+          <w:p>
+            <w:pPr>
+              <w:pStyle w:val="Normal"/>
+              <w:jc w:val="both"/>
+              <w:rPr/>
+            </w:pPr>
+            <w:r>
+              <w:rPr/>
+              <w:t>una alimentación balanceada un ejercicio físico regular evitar consumo de alcohol, tabaco y drogas</w:t>
             </w:r>
           </w:p>
         </w:tc>
@@ -1088,7 +4197,7 @@
             </w:tcBorders>
             <w:shd w:fill="auto" w:val="clear"/>
             <w:tcMar>
-              <w:left w:w="48" w:type="dxa"/>
+              <w:left w:w="43" w:type="dxa"/>
             </w:tcMar>
           </w:tcPr>
           <w:p>
@@ -1102,6 +4211,183 @@
             </w:pPr>
             <w:r>
               <w:rPr/>
+              <w:t>Investigan los beneficios de tener un cuerpo saludable considerando la salud como bienestar físico, mental y social.</w:t>
+            </w:r>
+          </w:p>
+          <w:p>
+            <w:pPr>
+              <w:pStyle w:val="Normal"/>
+              <w:tabs>
+                <w:tab w:val="left" w:pos="252" w:leader="none"/>
+              </w:tabs>
+              <w:jc w:val="both"/>
+              <w:rPr/>
+            </w:pPr>
+            <w:r>
+              <w:rPr/>
+            </w:r>
+          </w:p>
+          <w:p>
+            <w:pPr>
+              <w:pStyle w:val="Normal"/>
+              <w:tabs>
+                <w:tab w:val="left" w:pos="252" w:leader="none"/>
+              </w:tabs>
+              <w:jc w:val="both"/>
+              <w:rPr/>
+            </w:pPr>
+            <w:r>
+              <w:rPr/>
+              <w:t>Relacionan la actividad física cotidiana con parámetros fisiológicos (sexo, edad, estatura y peso) de un individuo.</w:t>
+            </w:r>
+          </w:p>
+          <w:p>
+            <w:pPr>
+              <w:pStyle w:val="Normal"/>
+              <w:tabs>
+                <w:tab w:val="left" w:pos="252" w:leader="none"/>
+              </w:tabs>
+              <w:jc w:val="both"/>
+              <w:rPr/>
+            </w:pPr>
+            <w:r>
+              <w:rPr/>
+            </w:r>
+          </w:p>
+          <w:p>
+            <w:pPr>
+              <w:pStyle w:val="Normal"/>
+              <w:tabs>
+                <w:tab w:val="left" w:pos="252" w:leader="none"/>
+              </w:tabs>
+              <w:jc w:val="both"/>
+              <w:rPr/>
+            </w:pPr>
+            <w:r>
+              <w:rPr/>
+              <w:t>Definen el metabolismo como el conjunto de procesos catabólicos y anabólicos.</w:t>
+            </w:r>
+          </w:p>
+          <w:p>
+            <w:pPr>
+              <w:pStyle w:val="Normal"/>
+              <w:tabs>
+                <w:tab w:val="left" w:pos="252" w:leader="none"/>
+              </w:tabs>
+              <w:jc w:val="both"/>
+              <w:rPr/>
+            </w:pPr>
+            <w:r>
+              <w:rPr/>
+            </w:r>
+          </w:p>
+          <w:p>
+            <w:pPr>
+              <w:pStyle w:val="Normal"/>
+              <w:tabs>
+                <w:tab w:val="left" w:pos="252" w:leader="none"/>
+              </w:tabs>
+              <w:jc w:val="both"/>
+              <w:rPr/>
+            </w:pPr>
+            <w:r>
+              <w:rPr/>
+              <w:t>Elaboran un plan de alimentación balanceada de acuerdo a los requerimientos metabólicos de organismo y a los aportes nutricionales y</w:t>
+            </w:r>
+          </w:p>
+          <w:p>
+            <w:pPr>
+              <w:pStyle w:val="Normal"/>
+              <w:tabs>
+                <w:tab w:val="left" w:pos="252" w:leader="none"/>
+              </w:tabs>
+              <w:jc w:val="both"/>
+              <w:rPr/>
+            </w:pPr>
+            <w:r>
+              <w:rPr/>
+              <w:t>funcionales (energético, constructor, regulador) de los alimentos.</w:t>
+            </w:r>
+          </w:p>
+          <w:p>
+            <w:pPr>
+              <w:pStyle w:val="Normal"/>
+              <w:tabs>
+                <w:tab w:val="left" w:pos="252" w:leader="none"/>
+              </w:tabs>
+              <w:jc w:val="both"/>
+              <w:rPr/>
+            </w:pPr>
+            <w:r>
+              <w:rPr/>
+            </w:r>
+          </w:p>
+          <w:p>
+            <w:pPr>
+              <w:pStyle w:val="Normal"/>
+              <w:tabs>
+                <w:tab w:val="left" w:pos="252" w:leader="none"/>
+              </w:tabs>
+              <w:jc w:val="both"/>
+              <w:rPr/>
+            </w:pPr>
+            <w:r>
+              <w:rPr/>
+              <w:t>Analizan situaciones de desequilibrio en la salud sobre la base de evidencias de enfermedades como osteoporosis, hipertensión, obesidad, anorexia y bulimia.</w:t>
+            </w:r>
+          </w:p>
+          <w:p>
+            <w:pPr>
+              <w:pStyle w:val="Normal"/>
+              <w:tabs>
+                <w:tab w:val="left" w:pos="252" w:leader="none"/>
+              </w:tabs>
+              <w:jc w:val="both"/>
+              <w:rPr/>
+            </w:pPr>
+            <w:r>
+              <w:rPr/>
+            </w:r>
+          </w:p>
+          <w:p>
+            <w:pPr>
+              <w:pStyle w:val="Normal"/>
+              <w:tabs>
+                <w:tab w:val="left" w:pos="252" w:leader="none"/>
+              </w:tabs>
+              <w:jc w:val="both"/>
+              <w:rPr/>
+            </w:pPr>
+            <w:r>
+              <w:rPr/>
+              <w:t>Investigan hábitos saludables asociados a juegos, actividades o comidas propias de pueblo originarios o tradicionales, y su relación con el ambiente.</w:t>
+            </w:r>
+          </w:p>
+          <w:p>
+            <w:pPr>
+              <w:pStyle w:val="Normal"/>
+              <w:tabs>
+                <w:tab w:val="left" w:pos="252" w:leader="none"/>
+              </w:tabs>
+              <w:jc w:val="both"/>
+              <w:rPr/>
+            </w:pPr>
+            <w:r>
+              <w:rPr/>
+            </w:r>
+          </w:p>
+          <w:p>
+            <w:pPr>
+              <w:pStyle w:val="Normal"/>
+              <w:tabs>
+                <w:tab w:val="left" w:pos="252" w:leader="none"/>
+              </w:tabs>
+              <w:jc w:val="both"/>
+              <w:rPr/>
+            </w:pPr>
+            <w:r>
+              <w:rPr/>
+              <w:t>Evalúan conductas alimentarias y físicas asociadas a la prevención del consumo de alcohol, tabaco u otras drogas.</w:t>
             </w:r>
           </w:p>
         </w:tc>
@@ -1118,7 +4404,7 @@
             </w:tcBorders>
             <w:shd w:fill="auto" w:val="clear"/>
             <w:tcMar>
-              <w:left w:w="48" w:type="dxa"/>
+              <w:left w:w="43" w:type="dxa"/>
             </w:tcMar>
           </w:tcPr>
           <w:p>
@@ -1129,6 +4415,364 @@
             </w:pPr>
             <w:r>
               <w:rPr/>
+              <w:t>IMC</w:t>
+            </w:r>
+          </w:p>
+          <w:p>
+            <w:pPr>
+              <w:pStyle w:val="Normal"/>
+              <w:jc w:val="both"/>
+              <w:rPr/>
+            </w:pPr>
+            <w:r>
+              <w:rPr/>
+              <w:t>- Calculan su índice de masa corporal (IMC) para evaluar su estado</w:t>
+            </w:r>
+          </w:p>
+          <w:p>
+            <w:pPr>
+              <w:pStyle w:val="Normal"/>
+              <w:jc w:val="both"/>
+              <w:rPr/>
+            </w:pPr>
+            <w:r>
+              <w:rPr/>
+              <w:t>nutricional. Contestan: ¿cuál es mi IMC?</w:t>
+            </w:r>
+          </w:p>
+          <w:p>
+            <w:pPr>
+              <w:pStyle w:val="Normal"/>
+              <w:jc w:val="both"/>
+              <w:rPr/>
+            </w:pPr>
+            <w:r>
+              <w:rPr/>
+              <w:t>- Miden su altura (m) y determinan su masa (kg).</w:t>
+            </w:r>
+          </w:p>
+          <w:p>
+            <w:pPr>
+              <w:pStyle w:val="Normal"/>
+              <w:jc w:val="both"/>
+              <w:rPr/>
+            </w:pPr>
+            <w:r>
+              <w:rPr/>
+              <w:t>- Calculan su IMC (masa en kg/estatura 2 en m 2 ).</w:t>
+            </w:r>
+          </w:p>
+          <w:p>
+            <w:pPr>
+              <w:pStyle w:val="Normal"/>
+              <w:jc w:val="both"/>
+              <w:rPr/>
+            </w:pPr>
+            <w:r>
+              <w:rPr/>
+              <w:t>- Comparan con los datos en una tabla como la siguiente, evaluando su estado nutricional.</w:t>
+            </w:r>
+          </w:p>
+          <w:p>
+            <w:pPr>
+              <w:pStyle w:val="Normal"/>
+              <w:jc w:val="both"/>
+              <w:rPr/>
+            </w:pPr>
+            <w:r>
+              <w:rPr/>
+            </w:r>
+          </w:p>
+          <w:p>
+            <w:pPr>
+              <w:pStyle w:val="Normal"/>
+              <w:jc w:val="both"/>
+              <w:rPr/>
+            </w:pPr>
+            <w:r>
+              <w:rPr/>
+              <w:t>Los alumnos y las alumnas contestan preguntas como:</w:t>
+            </w:r>
+          </w:p>
+          <w:p>
+            <w:pPr>
+              <w:pStyle w:val="Normal"/>
+              <w:jc w:val="both"/>
+              <w:rPr/>
+            </w:pPr>
+            <w:r>
+              <w:rPr/>
+              <w:t>- Si usted no tiene un IMC normal, ¿cuál debiese ser su masa ideal?</w:t>
+            </w:r>
+          </w:p>
+          <w:p>
+            <w:pPr>
+              <w:pStyle w:val="Normal"/>
+              <w:jc w:val="both"/>
+              <w:rPr/>
+            </w:pPr>
+            <w:r>
+              <w:rPr/>
+              <w:t>- ¿De qué forma podría variar su masa a normal?</w:t>
+            </w:r>
+          </w:p>
+          <w:p>
+            <w:pPr>
+              <w:pStyle w:val="Normal"/>
+              <w:jc w:val="both"/>
+              <w:rPr/>
+            </w:pPr>
+            <w:r>
+              <w:rPr/>
+              <w:t xml:space="preserve"> </w:t>
+            </w:r>
+            <w:r>
+              <w:rPr/>
+              <w:t>Con la guía de la o el docente, elaboran conclusiones y compromisos personales para aumentar su actividad física.</w:t>
+            </w:r>
+          </w:p>
+          <w:p>
+            <w:pPr>
+              <w:pStyle w:val="Normal"/>
+              <w:jc w:val="both"/>
+              <w:rPr/>
+            </w:pPr>
+            <w:r>
+              <w:rPr/>
+            </w:r>
+          </w:p>
+          <w:p>
+            <w:pPr>
+              <w:pStyle w:val="Normal"/>
+              <w:jc w:val="both"/>
+              <w:rPr/>
+            </w:pPr>
+            <w:r>
+              <w:rPr/>
+              <w:t>Las y los estudiantes elaboran un plan de alimentación tipo para un día de colegio, de acuerdo a sus requerimientos nutricionales y hábitos alimentarios.</w:t>
+            </w:r>
+          </w:p>
+          <w:p>
+            <w:pPr>
+              <w:pStyle w:val="Normal"/>
+              <w:jc w:val="both"/>
+              <w:rPr/>
+            </w:pPr>
+            <w:r>
+              <w:rPr/>
+              <w:t>Comparten sus propuestas con compañeros y compañeras.</w:t>
+            </w:r>
+          </w:p>
+          <w:p>
+            <w:pPr>
+              <w:pStyle w:val="Normal"/>
+              <w:jc w:val="both"/>
+              <w:rPr/>
+            </w:pPr>
+            <w:r>
+              <w:rPr/>
+            </w:r>
+          </w:p>
+          <w:p>
+            <w:pPr>
+              <w:pStyle w:val="Normal"/>
+              <w:jc w:val="both"/>
+              <w:rPr/>
+            </w:pPr>
+            <w:r>
+              <w:rPr/>
+              <w:t>Evalúan las dietas de un par de personas de su curso argumentando posibles cambios en los diseños de las dietas.</w:t>
+            </w:r>
+          </w:p>
+          <w:p>
+            <w:pPr>
+              <w:pStyle w:val="Normal"/>
+              <w:jc w:val="both"/>
+              <w:rPr/>
+            </w:pPr>
+            <w:r>
+              <w:rPr/>
+            </w:r>
+          </w:p>
+          <w:p>
+            <w:pPr>
+              <w:pStyle w:val="Normal"/>
+              <w:jc w:val="both"/>
+              <w:rPr/>
+            </w:pPr>
+            <w:r>
+              <w:rPr/>
+              <w:t>Luego elaboran una dieta del curso, que represente las dietas individuales.</w:t>
+            </w:r>
+          </w:p>
+          <w:p>
+            <w:pPr>
+              <w:pStyle w:val="Normal"/>
+              <w:jc w:val="both"/>
+              <w:rPr/>
+            </w:pPr>
+            <w:r>
+              <w:rPr/>
+              <w:t>Publican la dieta modelo del curso en la sala de clases.</w:t>
+            </w:r>
+          </w:p>
+          <w:p>
+            <w:pPr>
+              <w:pStyle w:val="Normal"/>
+              <w:jc w:val="both"/>
+              <w:rPr/>
+            </w:pPr>
+            <w:r>
+              <w:rPr/>
+            </w:r>
+          </w:p>
+          <w:p>
+            <w:pPr>
+              <w:pStyle w:val="Normal"/>
+              <w:jc w:val="both"/>
+              <w:rPr/>
+            </w:pPr>
+            <w:r>
+              <w:rPr/>
+              <w:t>Hábitos saludables en la cultura de pueblos originarios:</w:t>
+            </w:r>
+          </w:p>
+          <w:p>
+            <w:pPr>
+              <w:pStyle w:val="Normal"/>
+              <w:jc w:val="both"/>
+              <w:rPr/>
+            </w:pPr>
+            <w:r>
+              <w:rPr/>
+              <w:t>En cada una de las siguientes actividades, las y los estudiantes evalúan de manera colaborativa los hábitos de vida que contribuyen a mantener un cuerpo saludable.</w:t>
+            </w:r>
+          </w:p>
+          <w:p>
+            <w:pPr>
+              <w:pStyle w:val="Normal"/>
+              <w:jc w:val="both"/>
+              <w:rPr/>
+            </w:pPr>
+            <w:r>
+              <w:rPr/>
+            </w:r>
+          </w:p>
+          <w:p>
+            <w:pPr>
+              <w:pStyle w:val="Normal"/>
+              <w:jc w:val="both"/>
+              <w:rPr/>
+            </w:pPr>
+            <w:r>
+              <w:rPr/>
+              <w:t>Además, analizan la relación que presentan los ejemplos de comidas y actividades de pueblos originarios con el uso sustentable de recursos naturales y el cuidado del ambiente.</w:t>
+            </w:r>
+          </w:p>
+          <w:p>
+            <w:pPr>
+              <w:pStyle w:val="Normal"/>
+              <w:jc w:val="both"/>
+              <w:rPr/>
+            </w:pPr>
+            <w:r>
+              <w:rPr/>
+            </w:r>
+          </w:p>
+          <w:p>
+            <w:pPr>
+              <w:pStyle w:val="Normal"/>
+              <w:jc w:val="both"/>
+              <w:rPr/>
+            </w:pPr>
+            <w:r>
+              <w:rPr/>
+              <w:t>Elaboran o recopilan recetas de comidas típicas de distintas culturas de Chile y realizan una exposición comparando similitudes y diferencias en su composición y elaboración.</w:t>
+            </w:r>
+          </w:p>
+          <w:p>
+            <w:pPr>
+              <w:pStyle w:val="Normal"/>
+              <w:jc w:val="both"/>
+              <w:rPr/>
+            </w:pPr>
+            <w:r>
+              <w:rPr/>
+            </w:r>
+          </w:p>
+          <w:p>
+            <w:pPr>
+              <w:pStyle w:val="Normal"/>
+              <w:jc w:val="both"/>
+              <w:rPr/>
+            </w:pPr>
+            <w:r>
+              <w:rPr/>
+              <w:t>Investigan sobre el uso de hierbas medicinales en los pueblos originarios y sobre sus alimentos más característicos. Por ejemplo, en el contexto mapuche se encuentran productos como pewen (piñón), catuto, muzay (muday), productos del mar, el maki (maqui), müsita y müllokiñ, entre otros, considerando además los productos alimenticios existentes en cada uno de los espacios territoriales del pueblo.</w:t>
+            </w:r>
+          </w:p>
+          <w:p>
+            <w:pPr>
+              <w:pStyle w:val="Normal"/>
+              <w:jc w:val="both"/>
+              <w:rPr/>
+            </w:pPr>
+            <w:r>
+              <w:rPr/>
+            </w:r>
+          </w:p>
+          <w:p>
+            <w:pPr>
+              <w:pStyle w:val="Normal"/>
+              <w:jc w:val="both"/>
+              <w:rPr/>
+            </w:pPr>
+            <w:r>
+              <w:rPr/>
+              <w:t>Exponen sus trabajos ante el curso, con fotografías o ilustraciones pertinentes, y presentan la información recogida en una disertación o murales explicativos.</w:t>
+            </w:r>
+          </w:p>
+          <w:p>
+            <w:pPr>
+              <w:pStyle w:val="Normal"/>
+              <w:jc w:val="both"/>
+              <w:rPr/>
+            </w:pPr>
+            <w:r>
+              <w:rPr/>
+            </w:r>
+          </w:p>
+          <w:p>
+            <w:pPr>
+              <w:pStyle w:val="Normal"/>
+              <w:jc w:val="both"/>
+              <w:rPr/>
+            </w:pPr>
+            <w:r>
+              <w:rPr/>
+              <w:t>Averiguan el significado de Pachamama (madre naturaleza) desde la concepción aymara como proveedora y procreadora de la diversidad de productos naturales, para una alimentación completa, diversa y por tanto saludable, considerando como eje rector el “suma qamaña” (vida en armonía) entre los seres humanos y la naturaleza.</w:t>
+            </w:r>
+          </w:p>
+          <w:p>
+            <w:pPr>
+              <w:pStyle w:val="Normal"/>
+              <w:jc w:val="both"/>
+              <w:rPr/>
+            </w:pPr>
+            <w:r>
+              <w:rPr/>
+              <w:t>−</w:t>
+            </w:r>
+          </w:p>
+          <w:p>
+            <w:pPr>
+              <w:pStyle w:val="Normal"/>
+              <w:jc w:val="both"/>
+              <w:rPr/>
+            </w:pPr>
+            <w:r>
+              <w:rPr/>
+              <w:t>Investigan sobre el proceso de producción natural en distintos pisos ecológicos, que involucra rituales, música, baile y trabajo comunitario, reciprocidad para una relación armónica entre ser humano y naturaleza desde la siembra hasta la cosecha como el Pachallampi (siembra de la papa), leyendo constantemente las señales de la naturaleza que ayudan a una mejor productividad.</w:t>
             </w:r>
           </w:p>
         </w:tc>
@@ -1145,7 +4789,7 @@
             </w:tcBorders>
             <w:shd w:fill="auto" w:val="clear"/>
             <w:tcMar>
-              <w:left w:w="48" w:type="dxa"/>
+              <w:left w:w="43" w:type="dxa"/>
             </w:tcMar>
           </w:tcPr>
           <w:p>
@@ -1156,6 +4800,61 @@
             </w:pPr>
             <w:r>
               <w:rPr/>
+              <w:t xml:space="preserve">- </w:t>
+            </w:r>
+            <w:r>
+              <w:rPr/>
+              <w:t>Calculadora.</w:t>
+            </w:r>
+          </w:p>
+          <w:p>
+            <w:pPr>
+              <w:pStyle w:val="Normal"/>
+              <w:jc w:val="both"/>
+              <w:rPr/>
+            </w:pPr>
+            <w:r>
+              <w:rPr/>
+            </w:r>
+          </w:p>
+          <w:p>
+            <w:pPr>
+              <w:pStyle w:val="Normal"/>
+              <w:jc w:val="both"/>
+              <w:rPr/>
+            </w:pPr>
+            <w:r>
+              <w:rPr/>
+              <w:t xml:space="preserve">- </w:t>
+            </w:r>
+            <w:r>
+              <w:rPr/>
+              <w:t>Materiales para dieta saludable.</w:t>
+            </w:r>
+          </w:p>
+          <w:p>
+            <w:pPr>
+              <w:pStyle w:val="Normal"/>
+              <w:jc w:val="both"/>
+              <w:rPr/>
+            </w:pPr>
+            <w:r>
+              <w:rPr/>
+            </w:r>
+          </w:p>
+          <w:p>
+            <w:pPr>
+              <w:pStyle w:val="Normal"/>
+              <w:jc w:val="both"/>
+              <w:rPr/>
+            </w:pPr>
+            <w:r>
+              <w:rPr/>
+              <w:t xml:space="preserve">- </w:t>
+            </w:r>
+            <w:r>
+              <w:rPr/>
+              <w:t>Internet investigación hábitos alimentación pueblos originarios.</w:t>
             </w:r>
           </w:p>
         </w:tc>
@@ -1172,7 +4871,7 @@
             </w:tcBorders>
             <w:shd w:fill="auto" w:val="clear"/>
             <w:tcMar>
-              <w:left w:w="48" w:type="dxa"/>
+              <w:left w:w="43" w:type="dxa"/>
             </w:tcMar>
           </w:tcPr>
           <w:p>
@@ -1183,292 +4882,49 @@
             </w:pPr>
             <w:r>
               <w:rPr/>
-            </w:r>
-          </w:p>
-        </w:tc>
-      </w:tr>
-      <w:tr>
-        <w:trPr>
-          <w:trHeight w:val="680" w:hRule="atLeast"/>
-        </w:trPr>
-        <w:tc>
-          <w:tcPr>
-            <w:tcW w:w="3339" w:type="dxa"/>
-            <w:tcBorders>
-              <w:top w:val="single" w:sz="4" w:space="0" w:color="00000A"/>
-              <w:left w:val="single" w:sz="4" w:space="0" w:color="00000A"/>
-              <w:bottom w:val="single" w:sz="4" w:space="0" w:color="00000A"/>
-              <w:right w:val="single" w:sz="4" w:space="0" w:color="00000A"/>
-              <w:insideH w:val="single" w:sz="4" w:space="0" w:color="00000A"/>
-              <w:insideV w:val="single" w:sz="4" w:space="0" w:color="00000A"/>
-            </w:tcBorders>
-            <w:shd w:fill="auto" w:val="clear"/>
-            <w:tcMar>
-              <w:left w:w="48" w:type="dxa"/>
-            </w:tcMar>
-          </w:tcPr>
-          <w:p>
-            <w:pPr>
-              <w:pStyle w:val="Normal"/>
-              <w:jc w:val="both"/>
-              <w:rPr/>
-            </w:pPr>
-            <w:r>
-              <w:rPr/>
-            </w:r>
-          </w:p>
-        </w:tc>
-        <w:tc>
-          <w:tcPr>
-            <w:tcW w:w="4661" w:type="dxa"/>
-            <w:tcBorders>
-              <w:top w:val="single" w:sz="4" w:space="0" w:color="00000A"/>
-              <w:left w:val="single" w:sz="4" w:space="0" w:color="00000A"/>
-              <w:bottom w:val="single" w:sz="4" w:space="0" w:color="00000A"/>
-              <w:right w:val="single" w:sz="4" w:space="0" w:color="00000A"/>
-              <w:insideH w:val="single" w:sz="4" w:space="0" w:color="00000A"/>
-              <w:insideV w:val="single" w:sz="4" w:space="0" w:color="00000A"/>
-            </w:tcBorders>
-            <w:shd w:fill="auto" w:val="clear"/>
-            <w:tcMar>
-              <w:left w:w="48" w:type="dxa"/>
-            </w:tcMar>
-          </w:tcPr>
-          <w:p>
-            <w:pPr>
-              <w:pStyle w:val="Normal"/>
-              <w:tabs>
-                <w:tab w:val="left" w:pos="252" w:leader="none"/>
-              </w:tabs>
-              <w:jc w:val="both"/>
-              <w:rPr/>
-            </w:pPr>
-            <w:r>
-              <w:rPr/>
-            </w:r>
-          </w:p>
-        </w:tc>
-        <w:tc>
-          <w:tcPr>
-            <w:tcW w:w="5715" w:type="dxa"/>
-            <w:tcBorders>
-              <w:top w:val="single" w:sz="4" w:space="0" w:color="00000A"/>
-              <w:left w:val="single" w:sz="4" w:space="0" w:color="00000A"/>
-              <w:bottom w:val="single" w:sz="4" w:space="0" w:color="00000A"/>
-              <w:right w:val="single" w:sz="4" w:space="0" w:color="00000A"/>
-              <w:insideH w:val="single" w:sz="4" w:space="0" w:color="00000A"/>
-              <w:insideV w:val="single" w:sz="4" w:space="0" w:color="00000A"/>
-            </w:tcBorders>
-            <w:shd w:fill="auto" w:val="clear"/>
-            <w:tcMar>
-              <w:left w:w="48" w:type="dxa"/>
-            </w:tcMar>
-          </w:tcPr>
-          <w:p>
-            <w:pPr>
-              <w:pStyle w:val="Normal"/>
-              <w:jc w:val="both"/>
-              <w:rPr/>
-            </w:pPr>
-            <w:r>
-              <w:rPr/>
-            </w:r>
-          </w:p>
-        </w:tc>
-        <w:tc>
-          <w:tcPr>
-            <w:tcW w:w="2127" w:type="dxa"/>
-            <w:tcBorders>
-              <w:top w:val="single" w:sz="4" w:space="0" w:color="00000A"/>
-              <w:left w:val="single" w:sz="4" w:space="0" w:color="00000A"/>
-              <w:bottom w:val="single" w:sz="4" w:space="0" w:color="00000A"/>
-              <w:right w:val="single" w:sz="4" w:space="0" w:color="00000A"/>
-              <w:insideH w:val="single" w:sz="4" w:space="0" w:color="00000A"/>
-              <w:insideV w:val="single" w:sz="4" w:space="0" w:color="00000A"/>
-            </w:tcBorders>
-            <w:shd w:fill="auto" w:val="clear"/>
-            <w:tcMar>
-              <w:left w:w="48" w:type="dxa"/>
-            </w:tcMar>
-          </w:tcPr>
-          <w:p>
-            <w:pPr>
-              <w:pStyle w:val="Normal"/>
-              <w:jc w:val="both"/>
-              <w:rPr/>
-            </w:pPr>
-            <w:r>
-              <w:rPr/>
-            </w:r>
-          </w:p>
-        </w:tc>
-        <w:tc>
-          <w:tcPr>
-            <w:tcW w:w="2210" w:type="dxa"/>
-            <w:tcBorders>
-              <w:top w:val="single" w:sz="4" w:space="0" w:color="00000A"/>
-              <w:left w:val="single" w:sz="4" w:space="0" w:color="00000A"/>
-              <w:bottom w:val="single" w:sz="4" w:space="0" w:color="00000A"/>
-              <w:right w:val="single" w:sz="4" w:space="0" w:color="00000A"/>
-              <w:insideH w:val="single" w:sz="4" w:space="0" w:color="00000A"/>
-              <w:insideV w:val="single" w:sz="4" w:space="0" w:color="00000A"/>
-            </w:tcBorders>
-            <w:shd w:fill="auto" w:val="clear"/>
-            <w:tcMar>
-              <w:left w:w="48" w:type="dxa"/>
-            </w:tcMar>
-          </w:tcPr>
-          <w:p>
-            <w:pPr>
-              <w:pStyle w:val="Normal"/>
-              <w:jc w:val="both"/>
-              <w:rPr/>
-            </w:pPr>
-            <w:r>
-              <w:rPr/>
-            </w:r>
-          </w:p>
-        </w:tc>
-      </w:tr>
-      <w:tr>
-        <w:trPr>
-          <w:trHeight w:val="680" w:hRule="atLeast"/>
-        </w:trPr>
-        <w:tc>
-          <w:tcPr>
-            <w:tcW w:w="3339" w:type="dxa"/>
-            <w:tcBorders>
-              <w:top w:val="single" w:sz="4" w:space="0" w:color="00000A"/>
-              <w:left w:val="single" w:sz="4" w:space="0" w:color="00000A"/>
-              <w:bottom w:val="single" w:sz="4" w:space="0" w:color="00000A"/>
-              <w:right w:val="single" w:sz="4" w:space="0" w:color="00000A"/>
-              <w:insideH w:val="single" w:sz="4" w:space="0" w:color="00000A"/>
-              <w:insideV w:val="single" w:sz="4" w:space="0" w:color="00000A"/>
-            </w:tcBorders>
-            <w:shd w:fill="auto" w:val="clear"/>
-            <w:tcMar>
-              <w:left w:w="48" w:type="dxa"/>
-            </w:tcMar>
-          </w:tcPr>
-          <w:p>
-            <w:pPr>
-              <w:pStyle w:val="Normal"/>
-              <w:jc w:val="both"/>
-              <w:rPr/>
-            </w:pPr>
-            <w:r>
-              <w:rPr/>
-            </w:r>
-          </w:p>
-        </w:tc>
-        <w:tc>
-          <w:tcPr>
-            <w:tcW w:w="4661" w:type="dxa"/>
-            <w:tcBorders>
-              <w:top w:val="single" w:sz="4" w:space="0" w:color="00000A"/>
-              <w:left w:val="single" w:sz="4" w:space="0" w:color="00000A"/>
-              <w:bottom w:val="single" w:sz="4" w:space="0" w:color="00000A"/>
-              <w:right w:val="single" w:sz="4" w:space="0" w:color="00000A"/>
-              <w:insideH w:val="single" w:sz="4" w:space="0" w:color="00000A"/>
-              <w:insideV w:val="single" w:sz="4" w:space="0" w:color="00000A"/>
-            </w:tcBorders>
-            <w:shd w:fill="auto" w:val="clear"/>
-            <w:tcMar>
-              <w:left w:w="48" w:type="dxa"/>
-            </w:tcMar>
-          </w:tcPr>
-          <w:p>
-            <w:pPr>
-              <w:pStyle w:val="Normal"/>
-              <w:tabs>
-                <w:tab w:val="left" w:pos="252" w:leader="none"/>
-              </w:tabs>
-              <w:jc w:val="both"/>
-              <w:rPr/>
-            </w:pPr>
-            <w:r>
-              <w:rPr/>
-            </w:r>
-          </w:p>
-        </w:tc>
-        <w:tc>
-          <w:tcPr>
-            <w:tcW w:w="5715" w:type="dxa"/>
-            <w:tcBorders>
-              <w:top w:val="single" w:sz="4" w:space="0" w:color="00000A"/>
-              <w:left w:val="single" w:sz="4" w:space="0" w:color="00000A"/>
-              <w:bottom w:val="single" w:sz="4" w:space="0" w:color="00000A"/>
-              <w:right w:val="single" w:sz="4" w:space="0" w:color="00000A"/>
-              <w:insideH w:val="single" w:sz="4" w:space="0" w:color="00000A"/>
-              <w:insideV w:val="single" w:sz="4" w:space="0" w:color="00000A"/>
-            </w:tcBorders>
-            <w:shd w:fill="auto" w:val="clear"/>
-            <w:tcMar>
-              <w:left w:w="48" w:type="dxa"/>
-            </w:tcMar>
-          </w:tcPr>
-          <w:p>
-            <w:pPr>
-              <w:pStyle w:val="Normal"/>
-              <w:jc w:val="both"/>
-              <w:rPr/>
-            </w:pPr>
-            <w:r>
-              <w:rPr/>
-            </w:r>
-          </w:p>
-        </w:tc>
-        <w:tc>
-          <w:tcPr>
-            <w:tcW w:w="2127" w:type="dxa"/>
-            <w:tcBorders>
-              <w:top w:val="single" w:sz="4" w:space="0" w:color="00000A"/>
-              <w:left w:val="single" w:sz="4" w:space="0" w:color="00000A"/>
-              <w:bottom w:val="single" w:sz="4" w:space="0" w:color="00000A"/>
-              <w:right w:val="single" w:sz="4" w:space="0" w:color="00000A"/>
-              <w:insideH w:val="single" w:sz="4" w:space="0" w:color="00000A"/>
-              <w:insideV w:val="single" w:sz="4" w:space="0" w:color="00000A"/>
-            </w:tcBorders>
-            <w:shd w:fill="auto" w:val="clear"/>
-            <w:tcMar>
-              <w:left w:w="48" w:type="dxa"/>
-            </w:tcMar>
-          </w:tcPr>
-          <w:p>
-            <w:pPr>
-              <w:pStyle w:val="Normal"/>
-              <w:jc w:val="both"/>
-              <w:rPr/>
-            </w:pPr>
-            <w:r>
-              <w:rPr/>
-            </w:r>
-          </w:p>
-        </w:tc>
-        <w:tc>
-          <w:tcPr>
-            <w:tcW w:w="2210" w:type="dxa"/>
-            <w:tcBorders>
-              <w:top w:val="single" w:sz="4" w:space="0" w:color="00000A"/>
-              <w:left w:val="single" w:sz="4" w:space="0" w:color="00000A"/>
-              <w:bottom w:val="single" w:sz="4" w:space="0" w:color="00000A"/>
-              <w:right w:val="single" w:sz="4" w:space="0" w:color="00000A"/>
-              <w:insideH w:val="single" w:sz="4" w:space="0" w:color="00000A"/>
-              <w:insideV w:val="single" w:sz="4" w:space="0" w:color="00000A"/>
-            </w:tcBorders>
-            <w:shd w:fill="auto" w:val="clear"/>
-            <w:tcMar>
-              <w:left w:w="48" w:type="dxa"/>
-            </w:tcMar>
-          </w:tcPr>
-          <w:p>
-            <w:pPr>
-              <w:pStyle w:val="Normal"/>
-              <w:jc w:val="both"/>
-              <w:rPr/>
-            </w:pPr>
-            <w:r>
-              <w:rPr/>
+              <w:t>Revisión de tablas y gráficos.</w:t>
+            </w:r>
+          </w:p>
+          <w:p>
+            <w:pPr>
+              <w:pStyle w:val="Normal"/>
+              <w:jc w:val="both"/>
+              <w:rPr/>
+            </w:pPr>
+            <w:r>
+              <w:rPr/>
+            </w:r>
+          </w:p>
+          <w:p>
+            <w:pPr>
+              <w:pStyle w:val="Normal"/>
+              <w:jc w:val="both"/>
+              <w:rPr/>
+            </w:pPr>
+            <w:r>
+              <w:rPr/>
+              <w:t>Revisión de plato saludable.</w:t>
+            </w:r>
+          </w:p>
+          <w:p>
+            <w:pPr>
+              <w:pStyle w:val="Normal"/>
+              <w:jc w:val="both"/>
+              <w:rPr/>
+            </w:pPr>
+            <w:r>
+              <w:rPr/>
+            </w:r>
+          </w:p>
+          <w:p>
+            <w:pPr>
+              <w:pStyle w:val="Normal"/>
+              <w:jc w:val="both"/>
+              <w:rPr/>
+            </w:pPr>
+            <w:r>
+              <w:rPr/>
+              <w:t>Revisión actividad investigación pueblos originarios.</w:t>
             </w:r>
           </w:p>
         </w:tc>
@@ -1508,7 +4964,7 @@
     </w:pPr>
     <w:r>
       <w:drawing>
-        <wp:anchor behindDoc="1" distT="0" distB="0" distL="0" distR="0" simplePos="0" locked="0" layoutInCell="1" allowOverlap="1" relativeHeight="3">
+        <wp:anchor behindDoc="1" distT="0" distB="0" distL="0" distR="0" simplePos="0" locked="0" layoutInCell="1" allowOverlap="1" relativeHeight="11">
           <wp:simplePos x="0" y="0"/>
           <wp:positionH relativeFrom="column">
             <wp:posOffset>-50165</wp:posOffset>
@@ -2129,68 +5585,10 @@
       <w:rFonts w:cs="Courier New"/>
     </w:rPr>
   </w:style>
-  <w:style w:type="paragraph" w:styleId="Heading">
-    <w:name w:val="Heading"/>
-    <w:basedOn w:val="Normal"/>
-    <w:next w:val="TextBody"/>
-    <w:qFormat/>
-    <w:pPr>
-      <w:keepNext/>
-      <w:spacing w:before="240" w:after="120"/>
-    </w:pPr>
-    <w:rPr>
-      <w:rFonts w:ascii="Liberation Sans" w:hAnsi="Liberation Sans" w:eastAsia="Droid Sans Fallback" w:cs="FreeSans"/>
-      <w:sz w:val="28"/>
-      <w:szCs w:val="28"/>
-    </w:rPr>
-  </w:style>
-  <w:style w:type="paragraph" w:styleId="TextBody">
-    <w:name w:val="Text Body"/>
-    <w:basedOn w:val="Normal"/>
-    <w:qFormat/>
-    <w:pPr>
-      <w:spacing w:lineRule="auto" w:line="288" w:before="0" w:after="140"/>
-    </w:pPr>
-    <w:rPr/>
-  </w:style>
-  <w:style w:type="paragraph" w:styleId="List">
-    <w:name w:val="List"/>
-    <w:basedOn w:val="TextBody"/>
-    <w:pPr/>
-    <w:rPr>
-      <w:rFonts w:cs="FreeSans"/>
-    </w:rPr>
-  </w:style>
-  <w:style w:type="paragraph" w:styleId="Caption">
-    <w:name w:val="Caption"/>
-    <w:basedOn w:val="Normal"/>
-    <w:qFormat/>
-    <w:pPr>
-      <w:suppressLineNumbers/>
-      <w:spacing w:before="120" w:after="120"/>
-    </w:pPr>
-    <w:rPr>
-      <w:rFonts w:cs="FreeSans"/>
-      <w:i/>
-      <w:iCs/>
-      <w:sz w:val="24"/>
-      <w:szCs w:val="24"/>
-    </w:rPr>
-  </w:style>
-  <w:style w:type="paragraph" w:styleId="Index">
-    <w:name w:val="Index"/>
-    <w:basedOn w:val="Normal"/>
-    <w:qFormat/>
-    <w:pPr>
-      <w:suppressLineNumbers/>
-    </w:pPr>
-    <w:rPr>
-      <w:rFonts w:cs="FreeSans"/>
-    </w:rPr>
-  </w:style>
   <w:style w:type="paragraph" w:styleId="Encabezado">
     <w:name w:val="Encabezado"/>
     <w:basedOn w:val="Normal"/>
+    <w:next w:val="Cuerpodetexto"/>
     <w:qFormat/>
     <w:pPr>
       <w:keepNext/>
@@ -2247,6 +5645,15 @@
       <w:rFonts w:cs="FreeSans"/>
     </w:rPr>
   </w:style>
+  <w:style w:type="paragraph" w:styleId="TextBody">
+    <w:name w:val="Text Body"/>
+    <w:basedOn w:val="Normal"/>
+    <w:qFormat/>
+    <w:pPr>
+      <w:spacing w:lineRule="auto" w:line="288" w:before="0" w:after="140"/>
+    </w:pPr>
+    <w:rPr/>
+  </w:style>
   <w:style w:type="paragraph" w:styleId="Encabezamiento">
     <w:name w:val="Encabezamiento"/>
     <w:basedOn w:val="Normal"/>
@@ -2284,12 +5691,6 @@
     <w:name w:val="Encabezado de la tabla"/>
     <w:basedOn w:val="Contenidodelatabla"/>
     <w:qFormat/>
-    <w:pPr/>
-    <w:rPr/>
-  </w:style>
-  <w:style w:type="paragraph" w:styleId="Header">
-    <w:name w:val="Header"/>
-    <w:basedOn w:val="Normal"/>
     <w:pPr/>
     <w:rPr/>
   </w:style>

</xml_diff>